<commit_message>
feat: initial commit of 3d design
</commit_message>
<xml_diff>
--- a/RLP_SPRINT_1.docx
+++ b/RLP_SPRINT_1.docx
@@ -101,7 +101,41 @@
                     <w:rPr>
                       <w:sz w:val="96"/>
                     </w:rPr>
-                    <w:t>HERE THE ROBOT PICTURE</w:t>
+                    <w:drawing>
+                      <wp:inline distT="0" distB="0" distL="0" distR="0" wp14:anchorId="260D7E36" wp14:editId="6EAFB0C9">
+                        <wp:extent cx="3777615" cy="2516505"/>
+                        <wp:effectExtent l="0" t="0" r="0" b="0"/>
+                        <wp:docPr id="4" name="Imagen 4"/>
+                        <wp:cNvGraphicFramePr>
+                          <a:graphicFrameLocks xmlns:a="http://schemas.openxmlformats.org/drawingml/2006/main" noChangeAspect="1"/>
+                        </wp:cNvGraphicFramePr>
+                        <a:graphic xmlns:a="http://schemas.openxmlformats.org/drawingml/2006/main">
+                          <a:graphicData uri="http://schemas.openxmlformats.org/drawingml/2006/picture">
+                            <pic:pic xmlns:pic="http://schemas.openxmlformats.org/drawingml/2006/picture">
+                              <pic:nvPicPr>
+                                <pic:cNvPr id="1" name=""/>
+                                <pic:cNvPicPr/>
+                              </pic:nvPicPr>
+                              <pic:blipFill>
+                                <a:blip r:embed="rId8"/>
+                                <a:stretch>
+                                  <a:fillRect/>
+                                </a:stretch>
+                              </pic:blipFill>
+                              <pic:spPr>
+                                <a:xfrm>
+                                  <a:off x="0" y="0"/>
+                                  <a:ext cx="3777615" cy="2516505"/>
+                                </a:xfrm>
+                                <a:prstGeom prst="rect">
+                                  <a:avLst/>
+                                </a:prstGeom>
+                              </pic:spPr>
+                            </pic:pic>
+                          </a:graphicData>
+                        </a:graphic>
+                      </wp:inline>
+                    </w:drawing>
                   </w:r>
                 </w:p>
               </w:tc>
@@ -191,9 +225,35 @@
                 <w:pPr>
                   <w:pStyle w:val="Subttulo"/>
                 </w:pPr>
+                <w:proofErr w:type="spellStart"/>
                 <w:r>
-                  <w:t>Human seeker robot in hostile environments</w:t>
+                  <w:t>Human</w:t>
                 </w:r>
+                <w:proofErr w:type="spellEnd"/>
+                <w:r>
+                  <w:t xml:space="preserve"> </w:t>
+                </w:r>
+                <w:proofErr w:type="spellStart"/>
+                <w:r>
+                  <w:t>seeker</w:t>
+                </w:r>
+                <w:proofErr w:type="spellEnd"/>
+                <w:r>
+                  <w:t xml:space="preserve"> robot in </w:t>
+                </w:r>
+                <w:proofErr w:type="spellStart"/>
+                <w:r>
+                  <w:t>hostile</w:t>
+                </w:r>
+                <w:proofErr w:type="spellEnd"/>
+                <w:r>
+                  <w:t xml:space="preserve"> </w:t>
+                </w:r>
+                <w:proofErr w:type="spellStart"/>
+                <w:r>
+                  <w:t>environments</w:t>
+                </w:r>
+                <w:proofErr w:type="spellEnd"/>
               </w:p>
             </w:sdtContent>
           </w:sdt>
@@ -237,8 +297,13 @@
               <w:t>th</w:t>
             </w:r>
             <w:r>
-              <w:t xml:space="preserve"> April</w:t>
-            </w:r>
+              <w:t xml:space="preserve"> </w:t>
+            </w:r>
+            <w:proofErr w:type="spellStart"/>
+            <w:r>
+              <w:t>April</w:t>
+            </w:r>
+            <w:proofErr w:type="spellEnd"/>
             <w:r>
               <w:t xml:space="preserve"> 20</w:t>
             </w:r>
@@ -257,8 +322,30 @@
               <w:rPr>
                 <w:lang w:val="es-ES"/>
               </w:rPr>
-              <w:t>Martí Caixal i Joniquet</w:t>
-            </w:r>
+              <w:t xml:space="preserve">Martí </w:t>
+            </w:r>
+            <w:proofErr w:type="spellStart"/>
+            <w:r>
+              <w:rPr>
+                <w:lang w:val="es-ES"/>
+              </w:rPr>
+              <w:t>Caixal</w:t>
+            </w:r>
+            <w:proofErr w:type="spellEnd"/>
+            <w:r>
+              <w:rPr>
+                <w:lang w:val="es-ES"/>
+              </w:rPr>
+              <w:t xml:space="preserve"> i </w:t>
+            </w:r>
+            <w:proofErr w:type="spellStart"/>
+            <w:r>
+              <w:rPr>
+                <w:lang w:val="es-ES"/>
+              </w:rPr>
+              <w:t>Joniquet</w:t>
+            </w:r>
+            <w:proofErr w:type="spellEnd"/>
             <w:r>
               <w:rPr>
                 <w:lang w:val="es-ES"/>
@@ -269,7 +356,21 @@
               <w:rPr>
                 <w:lang w:val="es-ES"/>
               </w:rPr>
-              <w:t>Ricard Lopez Olivares</w:t>
+              <w:t xml:space="preserve">Ricard </w:t>
+            </w:r>
+            <w:proofErr w:type="spellStart"/>
+            <w:r>
+              <w:rPr>
+                <w:lang w:val="es-ES"/>
+              </w:rPr>
+              <w:t>Lopez</w:t>
+            </w:r>
+            <w:proofErr w:type="spellEnd"/>
+            <w:r>
+              <w:rPr>
+                <w:lang w:val="es-ES"/>
+              </w:rPr>
+              <w:t xml:space="preserve"> Olivares</w:t>
             </w:r>
             <w:r>
               <w:rPr>
@@ -351,8 +452,13 @@
           <w:pPr>
             <w:pStyle w:val="TtuloTDC"/>
           </w:pPr>
+          <w:proofErr w:type="spellStart"/>
           <w:r>
-            <w:t>Table of Contents</w:t>
+            <w:t>Table</w:t>
+          </w:r>
+          <w:proofErr w:type="spellEnd"/>
+          <w:r>
+            <w:t xml:space="preserve"> of Contents</w:t>
           </w:r>
         </w:p>
         <w:p>
@@ -680,9 +786,9 @@
     <w:p>
       <w:pPr>
         <w:sectPr>
-          <w:headerReference w:type="default" r:id="rId8"/>
-          <w:footerReference w:type="default" r:id="rId9"/>
-          <w:headerReference w:type="first" r:id="rId10"/>
+          <w:headerReference w:type="default" r:id="rId9"/>
+          <w:footerReference w:type="default" r:id="rId10"/>
+          <w:headerReference w:type="first" r:id="rId11"/>
           <w:pgSz w:w="12240" w:h="15840" w:code="1"/>
           <w:pgMar w:top="1440" w:right="1440" w:bottom="2160" w:left="1440" w:header="709" w:footer="1296" w:gutter="0"/>
           <w:pgNumType w:fmt="lowerRoman" w:start="1"/>
@@ -748,9 +854,35 @@
         </w:sdtPr>
         <w:sdtEndPr/>
         <w:sdtContent>
+          <w:proofErr w:type="spellStart"/>
           <w:r>
-            <w:t>Human seeker robot in hostile environments</w:t>
+            <w:t>Human</w:t>
           </w:r>
+          <w:proofErr w:type="spellEnd"/>
+          <w:r>
+            <w:t xml:space="preserve"> </w:t>
+          </w:r>
+          <w:proofErr w:type="spellStart"/>
+          <w:r>
+            <w:t>seeker</w:t>
+          </w:r>
+          <w:proofErr w:type="spellEnd"/>
+          <w:r>
+            <w:t xml:space="preserve"> robot in </w:t>
+          </w:r>
+          <w:proofErr w:type="spellStart"/>
+          <w:r>
+            <w:t>hostile</w:t>
+          </w:r>
+          <w:proofErr w:type="spellEnd"/>
+          <w:r>
+            <w:t xml:space="preserve"> </w:t>
+          </w:r>
+          <w:proofErr w:type="spellStart"/>
+          <w:r>
+            <w:t>environments</w:t>
+          </w:r>
+          <w:proofErr w:type="spellEnd"/>
         </w:sdtContent>
       </w:sdt>
     </w:p>
@@ -761,9 +893,14 @@
       </w:pPr>
       <w:bookmarkStart w:id="0" w:name="_Toc355096100"/>
       <w:r>
-        <w:t>Project description</w:t>
+        <w:t xml:space="preserve">Project </w:t>
+      </w:r>
+      <w:proofErr w:type="spellStart"/>
+      <w:r>
+        <w:t>description</w:t>
       </w:r>
       <w:bookmarkEnd w:id="0"/>
+      <w:proofErr w:type="spellEnd"/>
     </w:p>
     <w:p>
       <w:pPr>
@@ -772,11 +909,187 @@
           <w:i/>
         </w:rPr>
       </w:pPr>
-      <w:r>
-        <w:rPr>
-          <w:i/>
-        </w:rPr>
-        <w:t>This robot’s aim is to seek people whose situation is not favorable in hostile environments. It searchs, avoids obstacles</w:t>
+      <w:proofErr w:type="spellStart"/>
+      <w:r>
+        <w:rPr>
+          <w:i/>
+        </w:rPr>
+        <w:t>This</w:t>
+      </w:r>
+      <w:proofErr w:type="spellEnd"/>
+      <w:r>
+        <w:rPr>
+          <w:i/>
+        </w:rPr>
+        <w:t xml:space="preserve"> </w:t>
+      </w:r>
+      <w:proofErr w:type="spellStart"/>
+      <w:r>
+        <w:rPr>
+          <w:i/>
+        </w:rPr>
+        <w:t>robot’s</w:t>
+      </w:r>
+      <w:proofErr w:type="spellEnd"/>
+      <w:r>
+        <w:rPr>
+          <w:i/>
+        </w:rPr>
+        <w:t xml:space="preserve"> </w:t>
+      </w:r>
+      <w:proofErr w:type="spellStart"/>
+      <w:r>
+        <w:rPr>
+          <w:i/>
+        </w:rPr>
+        <w:t>aim</w:t>
+      </w:r>
+      <w:proofErr w:type="spellEnd"/>
+      <w:r>
+        <w:rPr>
+          <w:i/>
+        </w:rPr>
+        <w:t xml:space="preserve"> is to </w:t>
+      </w:r>
+      <w:proofErr w:type="spellStart"/>
+      <w:r>
+        <w:rPr>
+          <w:i/>
+        </w:rPr>
+        <w:t>seek</w:t>
+      </w:r>
+      <w:proofErr w:type="spellEnd"/>
+      <w:r>
+        <w:rPr>
+          <w:i/>
+        </w:rPr>
+        <w:t xml:space="preserve"> </w:t>
+      </w:r>
+      <w:proofErr w:type="spellStart"/>
+      <w:r>
+        <w:rPr>
+          <w:i/>
+        </w:rPr>
+        <w:t>people</w:t>
+      </w:r>
+      <w:proofErr w:type="spellEnd"/>
+      <w:r>
+        <w:rPr>
+          <w:i/>
+        </w:rPr>
+        <w:t xml:space="preserve"> </w:t>
+      </w:r>
+      <w:proofErr w:type="spellStart"/>
+      <w:r>
+        <w:rPr>
+          <w:i/>
+        </w:rPr>
+        <w:t>whose</w:t>
+      </w:r>
+      <w:proofErr w:type="spellEnd"/>
+      <w:r>
+        <w:rPr>
+          <w:i/>
+        </w:rPr>
+        <w:t xml:space="preserve"> </w:t>
+      </w:r>
+      <w:proofErr w:type="spellStart"/>
+      <w:r>
+        <w:rPr>
+          <w:i/>
+        </w:rPr>
+        <w:t>situation</w:t>
+      </w:r>
+      <w:proofErr w:type="spellEnd"/>
+      <w:r>
+        <w:rPr>
+          <w:i/>
+        </w:rPr>
+        <w:t xml:space="preserve"> is </w:t>
+      </w:r>
+      <w:proofErr w:type="spellStart"/>
+      <w:r>
+        <w:rPr>
+          <w:i/>
+        </w:rPr>
+        <w:t>not</w:t>
+      </w:r>
+      <w:proofErr w:type="spellEnd"/>
+      <w:r>
+        <w:rPr>
+          <w:i/>
+        </w:rPr>
+        <w:t xml:space="preserve"> favorable in </w:t>
+      </w:r>
+      <w:proofErr w:type="spellStart"/>
+      <w:r>
+        <w:rPr>
+          <w:i/>
+        </w:rPr>
+        <w:t>hostile</w:t>
+      </w:r>
+      <w:proofErr w:type="spellEnd"/>
+      <w:r>
+        <w:rPr>
+          <w:i/>
+        </w:rPr>
+        <w:t xml:space="preserve"> </w:t>
+      </w:r>
+      <w:proofErr w:type="spellStart"/>
+      <w:r>
+        <w:rPr>
+          <w:i/>
+        </w:rPr>
+        <w:t>environments</w:t>
+      </w:r>
+      <w:proofErr w:type="spellEnd"/>
+      <w:r>
+        <w:rPr>
+          <w:i/>
+        </w:rPr>
+        <w:t xml:space="preserve">. </w:t>
+      </w:r>
+      <w:proofErr w:type="spellStart"/>
+      <w:r>
+        <w:rPr>
+          <w:i/>
+        </w:rPr>
+        <w:t>It</w:t>
+      </w:r>
+      <w:proofErr w:type="spellEnd"/>
+      <w:r>
+        <w:rPr>
+          <w:i/>
+        </w:rPr>
+        <w:t xml:space="preserve"> </w:t>
+      </w:r>
+      <w:proofErr w:type="spellStart"/>
+      <w:r>
+        <w:rPr>
+          <w:i/>
+        </w:rPr>
+        <w:t>searchs</w:t>
+      </w:r>
+      <w:proofErr w:type="spellEnd"/>
+      <w:r>
+        <w:rPr>
+          <w:i/>
+        </w:rPr>
+        <w:t xml:space="preserve">, </w:t>
+      </w:r>
+      <w:proofErr w:type="spellStart"/>
+      <w:r>
+        <w:rPr>
+          <w:i/>
+        </w:rPr>
+        <w:t>avoids</w:t>
+      </w:r>
+      <w:proofErr w:type="spellEnd"/>
+      <w:r>
+        <w:rPr>
+          <w:i/>
+        </w:rPr>
+        <w:t xml:space="preserve"> obstacles</w:t>
       </w:r>
       <w:r>
         <w:rPr>
@@ -788,25 +1101,215 @@
         <w:rPr>
           <w:i/>
         </w:rPr>
-        <w:t xml:space="preserve"> detects humans</w:t>
-      </w:r>
-      <w:r>
-        <w:rPr>
-          <w:i/>
-        </w:rPr>
         <w:t xml:space="preserve"> </w:t>
       </w:r>
-      <w:r>
-        <w:rPr>
-          <w:i/>
-        </w:rPr>
-        <w:t xml:space="preserve">in environments where people </w:t>
-      </w:r>
-      <w:r>
-        <w:rPr>
-          <w:i/>
-        </w:rPr>
-        <w:t xml:space="preserve">can’t afford to get in (such as gas, smoke, or buildings on fire) and notifies the emergency units. </w:t>
+      <w:proofErr w:type="spellStart"/>
+      <w:r>
+        <w:rPr>
+          <w:i/>
+        </w:rPr>
+        <w:t>detects</w:t>
+      </w:r>
+      <w:proofErr w:type="spellEnd"/>
+      <w:r>
+        <w:rPr>
+          <w:i/>
+        </w:rPr>
+        <w:t xml:space="preserve"> humans</w:t>
+      </w:r>
+      <w:r>
+        <w:rPr>
+          <w:i/>
+        </w:rPr>
+        <w:t xml:space="preserve"> </w:t>
+      </w:r>
+      <w:r>
+        <w:rPr>
+          <w:i/>
+        </w:rPr>
+        <w:t xml:space="preserve">in </w:t>
+      </w:r>
+      <w:proofErr w:type="spellStart"/>
+      <w:r>
+        <w:rPr>
+          <w:i/>
+        </w:rPr>
+        <w:t>environments</w:t>
+      </w:r>
+      <w:proofErr w:type="spellEnd"/>
+      <w:r>
+        <w:rPr>
+          <w:i/>
+        </w:rPr>
+        <w:t xml:space="preserve"> </w:t>
+      </w:r>
+      <w:proofErr w:type="spellStart"/>
+      <w:r>
+        <w:rPr>
+          <w:i/>
+        </w:rPr>
+        <w:t>where</w:t>
+      </w:r>
+      <w:proofErr w:type="spellEnd"/>
+      <w:r>
+        <w:rPr>
+          <w:i/>
+        </w:rPr>
+        <w:t xml:space="preserve"> </w:t>
+      </w:r>
+      <w:proofErr w:type="spellStart"/>
+      <w:r>
+        <w:rPr>
+          <w:i/>
+        </w:rPr>
+        <w:t>people</w:t>
+      </w:r>
+      <w:proofErr w:type="spellEnd"/>
+      <w:r>
+        <w:rPr>
+          <w:i/>
+        </w:rPr>
+        <w:t xml:space="preserve"> </w:t>
+      </w:r>
+      <w:proofErr w:type="spellStart"/>
+      <w:r>
+        <w:rPr>
+          <w:i/>
+        </w:rPr>
+        <w:t>can’t</w:t>
+      </w:r>
+      <w:proofErr w:type="spellEnd"/>
+      <w:r>
+        <w:rPr>
+          <w:i/>
+        </w:rPr>
+        <w:t xml:space="preserve"> </w:t>
+      </w:r>
+      <w:proofErr w:type="spellStart"/>
+      <w:r>
+        <w:rPr>
+          <w:i/>
+        </w:rPr>
+        <w:t>afford</w:t>
+      </w:r>
+      <w:proofErr w:type="spellEnd"/>
+      <w:r>
+        <w:rPr>
+          <w:i/>
+        </w:rPr>
+        <w:t xml:space="preserve"> to get in (</w:t>
+      </w:r>
+      <w:proofErr w:type="spellStart"/>
+      <w:r>
+        <w:rPr>
+          <w:i/>
+        </w:rPr>
+        <w:t>such</w:t>
+      </w:r>
+      <w:proofErr w:type="spellEnd"/>
+      <w:r>
+        <w:rPr>
+          <w:i/>
+        </w:rPr>
+        <w:t xml:space="preserve"> as gas, </w:t>
+      </w:r>
+      <w:proofErr w:type="spellStart"/>
+      <w:r>
+        <w:rPr>
+          <w:i/>
+        </w:rPr>
+        <w:t>smoke</w:t>
+      </w:r>
+      <w:proofErr w:type="spellEnd"/>
+      <w:r>
+        <w:rPr>
+          <w:i/>
+        </w:rPr>
+        <w:t xml:space="preserve">, or </w:t>
+      </w:r>
+      <w:proofErr w:type="spellStart"/>
+      <w:r>
+        <w:rPr>
+          <w:i/>
+        </w:rPr>
+        <w:t>buildings</w:t>
+      </w:r>
+      <w:proofErr w:type="spellEnd"/>
+      <w:r>
+        <w:rPr>
+          <w:i/>
+        </w:rPr>
+        <w:t xml:space="preserve"> on </w:t>
+      </w:r>
+      <w:proofErr w:type="spellStart"/>
+      <w:r>
+        <w:rPr>
+          <w:i/>
+        </w:rPr>
+        <w:t>fire</w:t>
+      </w:r>
+      <w:proofErr w:type="spellEnd"/>
+      <w:r>
+        <w:rPr>
+          <w:i/>
+        </w:rPr>
+        <w:t xml:space="preserve">) </w:t>
+      </w:r>
+      <w:proofErr w:type="spellStart"/>
+      <w:r>
+        <w:rPr>
+          <w:i/>
+        </w:rPr>
+        <w:t>and</w:t>
+      </w:r>
+      <w:proofErr w:type="spellEnd"/>
+      <w:r>
+        <w:rPr>
+          <w:i/>
+        </w:rPr>
+        <w:t xml:space="preserve"> </w:t>
+      </w:r>
+      <w:proofErr w:type="spellStart"/>
+      <w:r>
+        <w:rPr>
+          <w:i/>
+        </w:rPr>
+        <w:t>notifies</w:t>
+      </w:r>
+      <w:proofErr w:type="spellEnd"/>
+      <w:r>
+        <w:rPr>
+          <w:i/>
+        </w:rPr>
+        <w:t xml:space="preserve"> </w:t>
+      </w:r>
+      <w:proofErr w:type="spellStart"/>
+      <w:r>
+        <w:rPr>
+          <w:i/>
+        </w:rPr>
+        <w:t>the</w:t>
+      </w:r>
+      <w:proofErr w:type="spellEnd"/>
+      <w:r>
+        <w:rPr>
+          <w:i/>
+        </w:rPr>
+        <w:t xml:space="preserve"> </w:t>
+      </w:r>
+      <w:proofErr w:type="spellStart"/>
+      <w:r>
+        <w:rPr>
+          <w:i/>
+        </w:rPr>
+        <w:t>emergency</w:t>
+      </w:r>
+      <w:proofErr w:type="spellEnd"/>
+      <w:r>
+        <w:rPr>
+          <w:i/>
+        </w:rPr>
+        <w:t xml:space="preserve"> units. </w:t>
       </w:r>
     </w:p>
     <w:p>
@@ -838,7 +1341,49 @@
         <w:rPr>
           <w:i/>
         </w:rPr>
-        <w:t xml:space="preserve"> keeps you safe, </w:t>
+        <w:t xml:space="preserve"> </w:t>
+      </w:r>
+      <w:proofErr w:type="spellStart"/>
+      <w:r>
+        <w:rPr>
+          <w:i/>
+        </w:rPr>
+        <w:t>keeps</w:t>
+      </w:r>
+      <w:proofErr w:type="spellEnd"/>
+      <w:r>
+        <w:rPr>
+          <w:i/>
+        </w:rPr>
+        <w:t xml:space="preserve"> </w:t>
+      </w:r>
+      <w:proofErr w:type="spellStart"/>
+      <w:r>
+        <w:rPr>
+          <w:i/>
+        </w:rPr>
+        <w:t>you</w:t>
+      </w:r>
+      <w:proofErr w:type="spellEnd"/>
+      <w:r>
+        <w:rPr>
+          <w:i/>
+        </w:rPr>
+        <w:t xml:space="preserve"> </w:t>
+      </w:r>
+      <w:proofErr w:type="spellStart"/>
+      <w:r>
+        <w:rPr>
+          <w:i/>
+        </w:rPr>
+        <w:t>safe</w:t>
+      </w:r>
+      <w:proofErr w:type="spellEnd"/>
+      <w:r>
+        <w:rPr>
+          <w:i/>
+        </w:rPr>
+        <w:t xml:space="preserve">, </w:t>
       </w:r>
       <w:r>
         <w:rPr>
@@ -850,7 +1395,77 @@
         <w:rPr>
           <w:i/>
         </w:rPr>
-        <w:t xml:space="preserve"> environments where you won’t be safe.</w:t>
+        <w:t xml:space="preserve"> </w:t>
+      </w:r>
+      <w:proofErr w:type="spellStart"/>
+      <w:r>
+        <w:rPr>
+          <w:i/>
+        </w:rPr>
+        <w:t>environments</w:t>
+      </w:r>
+      <w:proofErr w:type="spellEnd"/>
+      <w:r>
+        <w:rPr>
+          <w:i/>
+        </w:rPr>
+        <w:t xml:space="preserve"> </w:t>
+      </w:r>
+      <w:proofErr w:type="spellStart"/>
+      <w:r>
+        <w:rPr>
+          <w:i/>
+        </w:rPr>
+        <w:t>where</w:t>
+      </w:r>
+      <w:proofErr w:type="spellEnd"/>
+      <w:r>
+        <w:rPr>
+          <w:i/>
+        </w:rPr>
+        <w:t xml:space="preserve"> </w:t>
+      </w:r>
+      <w:proofErr w:type="spellStart"/>
+      <w:r>
+        <w:rPr>
+          <w:i/>
+        </w:rPr>
+        <w:t>you</w:t>
+      </w:r>
+      <w:proofErr w:type="spellEnd"/>
+      <w:r>
+        <w:rPr>
+          <w:i/>
+        </w:rPr>
+        <w:t xml:space="preserve"> </w:t>
+      </w:r>
+      <w:proofErr w:type="spellStart"/>
+      <w:r>
+        <w:rPr>
+          <w:i/>
+        </w:rPr>
+        <w:t>won’t</w:t>
+      </w:r>
+      <w:proofErr w:type="spellEnd"/>
+      <w:r>
+        <w:rPr>
+          <w:i/>
+        </w:rPr>
+        <w:t xml:space="preserve"> be </w:t>
+      </w:r>
+      <w:proofErr w:type="spellStart"/>
+      <w:r>
+        <w:rPr>
+          <w:i/>
+        </w:rPr>
+        <w:t>safe</w:t>
+      </w:r>
+      <w:proofErr w:type="spellEnd"/>
+      <w:r>
+        <w:rPr>
+          <w:i/>
+        </w:rPr>
+        <w:t>.</w:t>
       </w:r>
       <w:r>
         <w:rPr>
@@ -872,8 +1487,45 @@
       <w:bookmarkEnd w:id="2"/>
     </w:p>
     <w:p>
-      <w:r>
-        <w:t>This is the list of the used components:</w:t>
+      <w:proofErr w:type="spellStart"/>
+      <w:r>
+        <w:t>This</w:t>
+      </w:r>
+      <w:proofErr w:type="spellEnd"/>
+      <w:r>
+        <w:t xml:space="preserve"> is </w:t>
+      </w:r>
+      <w:proofErr w:type="spellStart"/>
+      <w:r>
+        <w:t>the</w:t>
+      </w:r>
+      <w:proofErr w:type="spellEnd"/>
+      <w:r>
+        <w:t xml:space="preserve"> </w:t>
+      </w:r>
+      <w:proofErr w:type="spellStart"/>
+      <w:r>
+        <w:t>list</w:t>
+      </w:r>
+      <w:proofErr w:type="spellEnd"/>
+      <w:r>
+        <w:t xml:space="preserve"> of </w:t>
+      </w:r>
+      <w:proofErr w:type="spellStart"/>
+      <w:r>
+        <w:t>the</w:t>
+      </w:r>
+      <w:proofErr w:type="spellEnd"/>
+      <w:r>
+        <w:t xml:space="preserve"> </w:t>
+      </w:r>
+      <w:proofErr w:type="spellStart"/>
+      <w:r>
+        <w:t>used</w:t>
+      </w:r>
+      <w:proofErr w:type="spellEnd"/>
+      <w:r>
+        <w:t xml:space="preserve"> components:</w:t>
       </w:r>
     </w:p>
     <w:p>
@@ -884,11 +1536,19 @@
           <w:i/>
         </w:rPr>
       </w:pPr>
-      <w:r>
-        <w:rPr>
-          <w:i/>
-        </w:rPr>
-        <w:t>Raspberry Pi 3 B+</w:t>
+      <w:proofErr w:type="spellStart"/>
+      <w:r>
+        <w:rPr>
+          <w:i/>
+        </w:rPr>
+        <w:t>Raspberry</w:t>
+      </w:r>
+      <w:proofErr w:type="spellEnd"/>
+      <w:r>
+        <w:rPr>
+          <w:i/>
+        </w:rPr>
+        <w:t xml:space="preserve"> Pi 3 B+</w:t>
       </w:r>
     </w:p>
     <w:p>
@@ -899,11 +1559,19 @@
           <w:i/>
         </w:rPr>
       </w:pPr>
-      <w:r>
-        <w:rPr>
-          <w:i/>
-        </w:rPr>
-        <w:t>Gravity: Gas sensor</w:t>
+      <w:proofErr w:type="spellStart"/>
+      <w:r>
+        <w:rPr>
+          <w:i/>
+        </w:rPr>
+        <w:t>Gravity</w:t>
+      </w:r>
+      <w:proofErr w:type="spellEnd"/>
+      <w:r>
+        <w:rPr>
+          <w:i/>
+        </w:rPr>
+        <w:t>: Gas sensor</w:t>
       </w:r>
     </w:p>
     <w:p>
@@ -914,11 +1582,33 @@
           <w:i/>
         </w:rPr>
       </w:pPr>
-      <w:r>
-        <w:rPr>
-          <w:i/>
-        </w:rPr>
-        <w:t>Ultrasound HC-SR04 distance sensor</w:t>
+      <w:proofErr w:type="spellStart"/>
+      <w:r>
+        <w:rPr>
+          <w:i/>
+        </w:rPr>
+        <w:t>Ultrasound</w:t>
+      </w:r>
+      <w:proofErr w:type="spellEnd"/>
+      <w:r>
+        <w:rPr>
+          <w:i/>
+        </w:rPr>
+        <w:t xml:space="preserve"> HC-SR04 </w:t>
+      </w:r>
+      <w:proofErr w:type="spellStart"/>
+      <w:r>
+        <w:rPr>
+          <w:i/>
+        </w:rPr>
+        <w:t>distance</w:t>
+      </w:r>
+      <w:proofErr w:type="spellEnd"/>
+      <w:r>
+        <w:rPr>
+          <w:i/>
+        </w:rPr>
+        <w:t xml:space="preserve"> sensor</w:t>
       </w:r>
     </w:p>
     <w:p>
@@ -929,11 +1619,19 @@
           <w:i/>
         </w:rPr>
       </w:pPr>
-      <w:r>
-        <w:rPr>
-          <w:i/>
-        </w:rPr>
-        <w:t>Arduino UNO Rev.3</w:t>
+      <w:proofErr w:type="spellStart"/>
+      <w:r>
+        <w:rPr>
+          <w:i/>
+        </w:rPr>
+        <w:t>Arduino</w:t>
+      </w:r>
+      <w:proofErr w:type="spellEnd"/>
+      <w:r>
+        <w:rPr>
+          <w:i/>
+        </w:rPr>
+        <w:t xml:space="preserve"> UNO Rev.3</w:t>
       </w:r>
     </w:p>
     <w:p>
@@ -963,7 +1661,21 @@
         <w:rPr>
           <w:i/>
         </w:rPr>
-        <w:t>9V battery cable</w:t>
+        <w:t xml:space="preserve">9V </w:t>
+      </w:r>
+      <w:proofErr w:type="spellStart"/>
+      <w:r>
+        <w:rPr>
+          <w:i/>
+        </w:rPr>
+        <w:t>battery</w:t>
+      </w:r>
+      <w:proofErr w:type="spellEnd"/>
+      <w:r>
+        <w:rPr>
+          <w:i/>
+        </w:rPr>
+        <w:t xml:space="preserve"> cable</w:t>
       </w:r>
     </w:p>
     <w:p>
@@ -978,8 +1690,44 @@
         <w:rPr>
           <w:i/>
         </w:rPr>
-        <w:t>MLX90640 Thermal Camera Breakout</w:t>
-      </w:r>
+        <w:t xml:space="preserve">MLX90640 </w:t>
+      </w:r>
+      <w:proofErr w:type="spellStart"/>
+      <w:r>
+        <w:rPr>
+          <w:i/>
+        </w:rPr>
+        <w:t>Thermal</w:t>
+      </w:r>
+      <w:proofErr w:type="spellEnd"/>
+      <w:r>
+        <w:rPr>
+          <w:i/>
+        </w:rPr>
+        <w:t xml:space="preserve"> </w:t>
+      </w:r>
+      <w:proofErr w:type="spellStart"/>
+      <w:r>
+        <w:rPr>
+          <w:i/>
+        </w:rPr>
+        <w:t>Camera</w:t>
+      </w:r>
+      <w:proofErr w:type="spellEnd"/>
+      <w:r>
+        <w:rPr>
+          <w:i/>
+        </w:rPr>
+        <w:t xml:space="preserve"> </w:t>
+      </w:r>
+      <w:proofErr w:type="spellStart"/>
+      <w:r>
+        <w:rPr>
+          <w:i/>
+        </w:rPr>
+        <w:t>Breakout</w:t>
+      </w:r>
+      <w:proofErr w:type="spellEnd"/>
     </w:p>
     <w:p>
       <w:pPr>
@@ -989,11 +1737,19 @@
           <w:i/>
         </w:rPr>
       </w:pPr>
-      <w:r>
-        <w:rPr>
-          <w:i/>
-        </w:rPr>
-        <w:t>Webcam C160</w:t>
+      <w:proofErr w:type="spellStart"/>
+      <w:r>
+        <w:rPr>
+          <w:i/>
+        </w:rPr>
+        <w:t>Webcam</w:t>
+      </w:r>
+      <w:proofErr w:type="spellEnd"/>
+      <w:r>
+        <w:rPr>
+          <w:i/>
+        </w:rPr>
+        <w:t xml:space="preserve"> C160</w:t>
       </w:r>
     </w:p>
     <w:p>
@@ -1004,17 +1760,33 @@
           <w:i/>
         </w:rPr>
       </w:pPr>
+      <w:proofErr w:type="spellStart"/>
       <w:r>
         <w:rPr>
           <w:i/>
         </w:rPr>
         <w:t>Temperature</w:t>
       </w:r>
-      <w:r>
-        <w:rPr>
-          <w:i/>
-        </w:rPr>
-        <w:t>/Humidity s</w:t>
+      <w:proofErr w:type="spellEnd"/>
+      <w:r>
+        <w:rPr>
+          <w:i/>
+        </w:rPr>
+        <w:t>/</w:t>
+      </w:r>
+      <w:proofErr w:type="spellStart"/>
+      <w:r>
+        <w:rPr>
+          <w:i/>
+        </w:rPr>
+        <w:t>Humidity</w:t>
+      </w:r>
+      <w:proofErr w:type="spellEnd"/>
+      <w:r>
+        <w:rPr>
+          <w:i/>
+        </w:rPr>
+        <w:t xml:space="preserve"> s</w:t>
       </w:r>
       <w:r>
         <w:rPr>
@@ -1031,11 +1803,19 @@
           <w:i/>
         </w:rPr>
       </w:pPr>
-      <w:r>
-        <w:rPr>
-          <w:i/>
-        </w:rPr>
-        <w:t>Power Bank 5000</w:t>
+      <w:proofErr w:type="spellStart"/>
+      <w:r>
+        <w:rPr>
+          <w:i/>
+        </w:rPr>
+        <w:t>Power</w:t>
+      </w:r>
+      <w:proofErr w:type="spellEnd"/>
+      <w:r>
+        <w:rPr>
+          <w:i/>
+        </w:rPr>
+        <w:t xml:space="preserve"> Bank 5000</w:t>
       </w:r>
     </w:p>
     <w:p>
@@ -1063,11 +1843,13 @@
         <w:lastRenderedPageBreak/>
         <w:t xml:space="preserve">Hardware </w:t>
       </w:r>
+      <w:proofErr w:type="spellStart"/>
       <w:r>
         <w:t>Scheme</w:t>
       </w:r>
       <w:bookmarkEnd w:id="3"/>
       <w:bookmarkEnd w:id="4"/>
+      <w:proofErr w:type="spellEnd"/>
     </w:p>
     <w:p>
       <w:pPr>
@@ -1095,7 +1877,7 @@
                     </pic:cNvPicPr>
                   </pic:nvPicPr>
                   <pic:blipFill>
-                    <a:blip r:embed="rId11">
+                    <a:blip r:embed="rId12">
                       <a:extLst>
                         <a:ext uri="{28A0092B-C50C-407E-A947-70E740481C1C}">
                           <a14:useLocalDpi xmlns:a14="http://schemas.microsoft.com/office/drawing/2010/main" val="0"/>
@@ -1132,8 +1914,13 @@
         <w:pStyle w:val="Ttulo1"/>
       </w:pPr>
       <w:r>
-        <w:t>Software Architecture</w:t>
-      </w:r>
+        <w:t xml:space="preserve">Software </w:t>
+      </w:r>
+      <w:proofErr w:type="spellStart"/>
+      <w:r>
+        <w:t>Architecture</w:t>
+      </w:r>
+      <w:proofErr w:type="spellEnd"/>
     </w:p>
     <w:p>
       <w:pPr>
@@ -1163,7 +1950,7 @@
                     </pic:cNvPicPr>
                   </pic:nvPicPr>
                   <pic:blipFill>
-                    <a:blip r:embed="rId12">
+                    <a:blip r:embed="rId13">
                       <a:extLst>
                         <a:ext uri="{28A0092B-C50C-407E-A947-70E740481C1C}">
                           <a14:useLocalDpi xmlns:a14="http://schemas.microsoft.com/office/drawing/2010/main" val="0"/>
@@ -1199,9 +1986,22 @@
       <w:pPr>
         <w:pStyle w:val="Ttulo1"/>
       </w:pPr>
+      <w:proofErr w:type="spellStart"/>
       <w:r>
         <w:lastRenderedPageBreak/>
-        <w:t xml:space="preserve">Amazing contributions </w:t>
+        <w:t>Amazing</w:t>
+      </w:r>
+      <w:proofErr w:type="spellEnd"/>
+      <w:r>
+        <w:t xml:space="preserve"> </w:t>
+      </w:r>
+      <w:proofErr w:type="spellStart"/>
+      <w:r>
+        <w:t>contributions</w:t>
+      </w:r>
+      <w:proofErr w:type="spellEnd"/>
+      <w:r>
+        <w:t xml:space="preserve"> </w:t>
       </w:r>
     </w:p>
     <w:p>
@@ -1211,11 +2011,201 @@
           <w:i/>
         </w:rPr>
       </w:pPr>
-      <w:r>
-        <w:rPr>
-          <w:i/>
-        </w:rPr>
-        <w:t>Mixing Compting Vision + Robotics with the purpose of analyzing normal images and thermic images to get the results.</w:t>
+      <w:proofErr w:type="spellStart"/>
+      <w:r>
+        <w:rPr>
+          <w:i/>
+        </w:rPr>
+        <w:t>Mixing</w:t>
+      </w:r>
+      <w:proofErr w:type="spellEnd"/>
+      <w:r>
+        <w:rPr>
+          <w:i/>
+        </w:rPr>
+        <w:t xml:space="preserve"> </w:t>
+      </w:r>
+      <w:proofErr w:type="spellStart"/>
+      <w:r>
+        <w:rPr>
+          <w:i/>
+        </w:rPr>
+        <w:t>Compting</w:t>
+      </w:r>
+      <w:proofErr w:type="spellEnd"/>
+      <w:r>
+        <w:rPr>
+          <w:i/>
+        </w:rPr>
+        <w:t xml:space="preserve"> </w:t>
+      </w:r>
+      <w:proofErr w:type="spellStart"/>
+      <w:r>
+        <w:rPr>
+          <w:i/>
+        </w:rPr>
+        <w:t>Vision</w:t>
+      </w:r>
+      <w:proofErr w:type="spellEnd"/>
+      <w:r>
+        <w:rPr>
+          <w:i/>
+        </w:rPr>
+        <w:t xml:space="preserve"> + </w:t>
+      </w:r>
+      <w:proofErr w:type="spellStart"/>
+      <w:r>
+        <w:rPr>
+          <w:i/>
+        </w:rPr>
+        <w:t>Robotics</w:t>
+      </w:r>
+      <w:proofErr w:type="spellEnd"/>
+      <w:r>
+        <w:rPr>
+          <w:i/>
+        </w:rPr>
+        <w:t xml:space="preserve"> </w:t>
+      </w:r>
+      <w:proofErr w:type="spellStart"/>
+      <w:r>
+        <w:rPr>
+          <w:i/>
+        </w:rPr>
+        <w:t>with</w:t>
+      </w:r>
+      <w:proofErr w:type="spellEnd"/>
+      <w:r>
+        <w:rPr>
+          <w:i/>
+        </w:rPr>
+        <w:t xml:space="preserve"> </w:t>
+      </w:r>
+      <w:proofErr w:type="spellStart"/>
+      <w:r>
+        <w:rPr>
+          <w:i/>
+        </w:rPr>
+        <w:t>the</w:t>
+      </w:r>
+      <w:proofErr w:type="spellEnd"/>
+      <w:r>
+        <w:rPr>
+          <w:i/>
+        </w:rPr>
+        <w:t xml:space="preserve"> </w:t>
+      </w:r>
+      <w:proofErr w:type="spellStart"/>
+      <w:r>
+        <w:rPr>
+          <w:i/>
+        </w:rPr>
+        <w:t>purpose</w:t>
+      </w:r>
+      <w:proofErr w:type="spellEnd"/>
+      <w:r>
+        <w:rPr>
+          <w:i/>
+        </w:rPr>
+        <w:t xml:space="preserve"> of </w:t>
+      </w:r>
+      <w:proofErr w:type="spellStart"/>
+      <w:r>
+        <w:rPr>
+          <w:i/>
+        </w:rPr>
+        <w:t>analyzing</w:t>
+      </w:r>
+      <w:proofErr w:type="spellEnd"/>
+      <w:r>
+        <w:rPr>
+          <w:i/>
+        </w:rPr>
+        <w:t xml:space="preserve"> normal </w:t>
+      </w:r>
+      <w:proofErr w:type="spellStart"/>
+      <w:r>
+        <w:rPr>
+          <w:i/>
+        </w:rPr>
+        <w:t>images</w:t>
+      </w:r>
+      <w:proofErr w:type="spellEnd"/>
+      <w:r>
+        <w:rPr>
+          <w:i/>
+        </w:rPr>
+        <w:t xml:space="preserve"> </w:t>
+      </w:r>
+      <w:proofErr w:type="spellStart"/>
+      <w:r>
+        <w:rPr>
+          <w:i/>
+        </w:rPr>
+        <w:t>and</w:t>
+      </w:r>
+      <w:proofErr w:type="spellEnd"/>
+      <w:r>
+        <w:rPr>
+          <w:i/>
+        </w:rPr>
+        <w:t xml:space="preserve"> </w:t>
+      </w:r>
+      <w:proofErr w:type="spellStart"/>
+      <w:r>
+        <w:rPr>
+          <w:i/>
+        </w:rPr>
+        <w:t>thermic</w:t>
+      </w:r>
+      <w:proofErr w:type="spellEnd"/>
+      <w:r>
+        <w:rPr>
+          <w:i/>
+        </w:rPr>
+        <w:t xml:space="preserve"> </w:t>
+      </w:r>
+      <w:proofErr w:type="spellStart"/>
+      <w:r>
+        <w:rPr>
+          <w:i/>
+        </w:rPr>
+        <w:t>images</w:t>
+      </w:r>
+      <w:proofErr w:type="spellEnd"/>
+      <w:r>
+        <w:rPr>
+          <w:i/>
+        </w:rPr>
+        <w:t xml:space="preserve"> to get </w:t>
+      </w:r>
+      <w:proofErr w:type="spellStart"/>
+      <w:r>
+        <w:rPr>
+          <w:i/>
+        </w:rPr>
+        <w:t>the</w:t>
+      </w:r>
+      <w:proofErr w:type="spellEnd"/>
+      <w:r>
+        <w:rPr>
+          <w:i/>
+        </w:rPr>
+        <w:t xml:space="preserve"> </w:t>
+      </w:r>
+      <w:proofErr w:type="spellStart"/>
+      <w:r>
+        <w:rPr>
+          <w:i/>
+        </w:rPr>
+        <w:t>results</w:t>
+      </w:r>
+      <w:proofErr w:type="spellEnd"/>
+      <w:r>
+        <w:rPr>
+          <w:i/>
+        </w:rPr>
+        <w:t>.</w:t>
       </w:r>
     </w:p>
     <w:p>
@@ -1225,11 +2215,89 @@
           <w:i/>
         </w:rPr>
       </w:pPr>
-      <w:r>
-        <w:rPr>
-          <w:i/>
-        </w:rPr>
-        <w:t>Adaptive robot to different environments such as gas, fire, smoke, etc.</w:t>
+      <w:proofErr w:type="spellStart"/>
+      <w:r>
+        <w:rPr>
+          <w:i/>
+        </w:rPr>
+        <w:t>Adaptive</w:t>
+      </w:r>
+      <w:proofErr w:type="spellEnd"/>
+      <w:r>
+        <w:rPr>
+          <w:i/>
+        </w:rPr>
+        <w:t xml:space="preserve"> robot to </w:t>
+      </w:r>
+      <w:proofErr w:type="spellStart"/>
+      <w:r>
+        <w:rPr>
+          <w:i/>
+        </w:rPr>
+        <w:t>different</w:t>
+      </w:r>
+      <w:proofErr w:type="spellEnd"/>
+      <w:r>
+        <w:rPr>
+          <w:i/>
+        </w:rPr>
+        <w:t xml:space="preserve"> </w:t>
+      </w:r>
+      <w:proofErr w:type="spellStart"/>
+      <w:r>
+        <w:rPr>
+          <w:i/>
+        </w:rPr>
+        <w:t>environments</w:t>
+      </w:r>
+      <w:proofErr w:type="spellEnd"/>
+      <w:r>
+        <w:rPr>
+          <w:i/>
+        </w:rPr>
+        <w:t xml:space="preserve"> </w:t>
+      </w:r>
+      <w:proofErr w:type="spellStart"/>
+      <w:r>
+        <w:rPr>
+          <w:i/>
+        </w:rPr>
+        <w:t>such</w:t>
+      </w:r>
+      <w:proofErr w:type="spellEnd"/>
+      <w:r>
+        <w:rPr>
+          <w:i/>
+        </w:rPr>
+        <w:t xml:space="preserve"> as gas, </w:t>
+      </w:r>
+      <w:proofErr w:type="spellStart"/>
+      <w:r>
+        <w:rPr>
+          <w:i/>
+        </w:rPr>
+        <w:t>fire</w:t>
+      </w:r>
+      <w:proofErr w:type="spellEnd"/>
+      <w:r>
+        <w:rPr>
+          <w:i/>
+        </w:rPr>
+        <w:t xml:space="preserve">, </w:t>
+      </w:r>
+      <w:proofErr w:type="spellStart"/>
+      <w:r>
+        <w:rPr>
+          <w:i/>
+        </w:rPr>
+        <w:t>smoke</w:t>
+      </w:r>
+      <w:proofErr w:type="spellEnd"/>
+      <w:r>
+        <w:rPr>
+          <w:i/>
+        </w:rPr>
+        <w:t>, etc.</w:t>
       </w:r>
     </w:p>
     <w:p>
@@ -1239,11 +2307,75 @@
           <w:i/>
         </w:rPr>
       </w:pPr>
-      <w:r>
-        <w:rPr>
-          <w:i/>
-        </w:rPr>
-        <w:t>Not only detects but notifies.</w:t>
+      <w:proofErr w:type="spellStart"/>
+      <w:r>
+        <w:rPr>
+          <w:i/>
+        </w:rPr>
+        <w:t>Not</w:t>
+      </w:r>
+      <w:proofErr w:type="spellEnd"/>
+      <w:r>
+        <w:rPr>
+          <w:i/>
+        </w:rPr>
+        <w:t xml:space="preserve"> </w:t>
+      </w:r>
+      <w:proofErr w:type="spellStart"/>
+      <w:r>
+        <w:rPr>
+          <w:i/>
+        </w:rPr>
+        <w:t>only</w:t>
+      </w:r>
+      <w:proofErr w:type="spellEnd"/>
+      <w:r>
+        <w:rPr>
+          <w:i/>
+        </w:rPr>
+        <w:t xml:space="preserve"> </w:t>
+      </w:r>
+      <w:proofErr w:type="spellStart"/>
+      <w:r>
+        <w:rPr>
+          <w:i/>
+        </w:rPr>
+        <w:t>detects</w:t>
+      </w:r>
+      <w:proofErr w:type="spellEnd"/>
+      <w:r>
+        <w:rPr>
+          <w:i/>
+        </w:rPr>
+        <w:t xml:space="preserve"> </w:t>
+      </w:r>
+      <w:proofErr w:type="spellStart"/>
+      <w:r>
+        <w:rPr>
+          <w:i/>
+        </w:rPr>
+        <w:t>but</w:t>
+      </w:r>
+      <w:proofErr w:type="spellEnd"/>
+      <w:r>
+        <w:rPr>
+          <w:i/>
+        </w:rPr>
+        <w:t xml:space="preserve"> </w:t>
+      </w:r>
+      <w:proofErr w:type="spellStart"/>
+      <w:r>
+        <w:rPr>
+          <w:i/>
+        </w:rPr>
+        <w:t>notifies</w:t>
+      </w:r>
+      <w:proofErr w:type="spellEnd"/>
+      <w:r>
+        <w:rPr>
+          <w:i/>
+        </w:rPr>
+        <w:t>.</w:t>
       </w:r>
     </w:p>
     <w:p>
@@ -1253,17 +2385,257 @@
           <w:i/>
         </w:rPr>
       </w:pPr>
-      <w:r>
-        <w:rPr>
-          <w:i/>
-        </w:rPr>
-        <w:t xml:space="preserve">Not </w:t>
-      </w:r>
-      <w:r>
-        <w:rPr>
-          <w:i/>
-        </w:rPr>
-        <w:t>only notifies but it also indicates the path that has followed the robot plus the obstacles that have found on its way.</w:t>
+      <w:proofErr w:type="spellStart"/>
+      <w:r>
+        <w:rPr>
+          <w:i/>
+        </w:rPr>
+        <w:t>Not</w:t>
+      </w:r>
+      <w:proofErr w:type="spellEnd"/>
+      <w:r>
+        <w:rPr>
+          <w:i/>
+        </w:rPr>
+        <w:t xml:space="preserve"> </w:t>
+      </w:r>
+      <w:proofErr w:type="spellStart"/>
+      <w:r>
+        <w:rPr>
+          <w:i/>
+        </w:rPr>
+        <w:t>only</w:t>
+      </w:r>
+      <w:proofErr w:type="spellEnd"/>
+      <w:r>
+        <w:rPr>
+          <w:i/>
+        </w:rPr>
+        <w:t xml:space="preserve"> </w:t>
+      </w:r>
+      <w:proofErr w:type="spellStart"/>
+      <w:r>
+        <w:rPr>
+          <w:i/>
+        </w:rPr>
+        <w:t>notifies</w:t>
+      </w:r>
+      <w:proofErr w:type="spellEnd"/>
+      <w:r>
+        <w:rPr>
+          <w:i/>
+        </w:rPr>
+        <w:t xml:space="preserve"> </w:t>
+      </w:r>
+      <w:proofErr w:type="spellStart"/>
+      <w:r>
+        <w:rPr>
+          <w:i/>
+        </w:rPr>
+        <w:t>but</w:t>
+      </w:r>
+      <w:proofErr w:type="spellEnd"/>
+      <w:r>
+        <w:rPr>
+          <w:i/>
+        </w:rPr>
+        <w:t xml:space="preserve"> </w:t>
+      </w:r>
+      <w:proofErr w:type="spellStart"/>
+      <w:r>
+        <w:rPr>
+          <w:i/>
+        </w:rPr>
+        <w:t>it</w:t>
+      </w:r>
+      <w:proofErr w:type="spellEnd"/>
+      <w:r>
+        <w:rPr>
+          <w:i/>
+        </w:rPr>
+        <w:t xml:space="preserve"> </w:t>
+      </w:r>
+      <w:proofErr w:type="spellStart"/>
+      <w:r>
+        <w:rPr>
+          <w:i/>
+        </w:rPr>
+        <w:t>also</w:t>
+      </w:r>
+      <w:proofErr w:type="spellEnd"/>
+      <w:r>
+        <w:rPr>
+          <w:i/>
+        </w:rPr>
+        <w:t xml:space="preserve"> </w:t>
+      </w:r>
+      <w:proofErr w:type="spellStart"/>
+      <w:r>
+        <w:rPr>
+          <w:i/>
+        </w:rPr>
+        <w:t>indicates</w:t>
+      </w:r>
+      <w:proofErr w:type="spellEnd"/>
+      <w:r>
+        <w:rPr>
+          <w:i/>
+        </w:rPr>
+        <w:t xml:space="preserve"> </w:t>
+      </w:r>
+      <w:proofErr w:type="spellStart"/>
+      <w:r>
+        <w:rPr>
+          <w:i/>
+        </w:rPr>
+        <w:t>the</w:t>
+      </w:r>
+      <w:proofErr w:type="spellEnd"/>
+      <w:r>
+        <w:rPr>
+          <w:i/>
+        </w:rPr>
+        <w:t xml:space="preserve"> </w:t>
+      </w:r>
+      <w:proofErr w:type="spellStart"/>
+      <w:r>
+        <w:rPr>
+          <w:i/>
+        </w:rPr>
+        <w:t>path</w:t>
+      </w:r>
+      <w:proofErr w:type="spellEnd"/>
+      <w:r>
+        <w:rPr>
+          <w:i/>
+        </w:rPr>
+        <w:t xml:space="preserve"> </w:t>
+      </w:r>
+      <w:proofErr w:type="spellStart"/>
+      <w:r>
+        <w:rPr>
+          <w:i/>
+        </w:rPr>
+        <w:t>that</w:t>
+      </w:r>
+      <w:proofErr w:type="spellEnd"/>
+      <w:r>
+        <w:rPr>
+          <w:i/>
+        </w:rPr>
+        <w:t xml:space="preserve"> has </w:t>
+      </w:r>
+      <w:proofErr w:type="spellStart"/>
+      <w:r>
+        <w:rPr>
+          <w:i/>
+        </w:rPr>
+        <w:t>followed</w:t>
+      </w:r>
+      <w:proofErr w:type="spellEnd"/>
+      <w:r>
+        <w:rPr>
+          <w:i/>
+        </w:rPr>
+        <w:t xml:space="preserve"> </w:t>
+      </w:r>
+      <w:proofErr w:type="spellStart"/>
+      <w:r>
+        <w:rPr>
+          <w:i/>
+        </w:rPr>
+        <w:t>the</w:t>
+      </w:r>
+      <w:proofErr w:type="spellEnd"/>
+      <w:r>
+        <w:rPr>
+          <w:i/>
+        </w:rPr>
+        <w:t xml:space="preserve"> robot plus </w:t>
+      </w:r>
+      <w:proofErr w:type="spellStart"/>
+      <w:r>
+        <w:rPr>
+          <w:i/>
+        </w:rPr>
+        <w:t>the</w:t>
+      </w:r>
+      <w:proofErr w:type="spellEnd"/>
+      <w:r>
+        <w:rPr>
+          <w:i/>
+        </w:rPr>
+        <w:t xml:space="preserve"> obstacles </w:t>
+      </w:r>
+      <w:proofErr w:type="spellStart"/>
+      <w:r>
+        <w:rPr>
+          <w:i/>
+        </w:rPr>
+        <w:t>that</w:t>
+      </w:r>
+      <w:proofErr w:type="spellEnd"/>
+      <w:r>
+        <w:rPr>
+          <w:i/>
+        </w:rPr>
+        <w:t xml:space="preserve"> </w:t>
+      </w:r>
+      <w:proofErr w:type="spellStart"/>
+      <w:r>
+        <w:rPr>
+          <w:i/>
+        </w:rPr>
+        <w:t>have</w:t>
+      </w:r>
+      <w:proofErr w:type="spellEnd"/>
+      <w:r>
+        <w:rPr>
+          <w:i/>
+        </w:rPr>
+        <w:t xml:space="preserve"> </w:t>
+      </w:r>
+      <w:proofErr w:type="spellStart"/>
+      <w:r>
+        <w:rPr>
+          <w:i/>
+        </w:rPr>
+        <w:t>found</w:t>
+      </w:r>
+      <w:proofErr w:type="spellEnd"/>
+      <w:r>
+        <w:rPr>
+          <w:i/>
+        </w:rPr>
+        <w:t xml:space="preserve"> on </w:t>
+      </w:r>
+      <w:proofErr w:type="spellStart"/>
+      <w:r>
+        <w:rPr>
+          <w:i/>
+        </w:rPr>
+        <w:t>its</w:t>
+      </w:r>
+      <w:proofErr w:type="spellEnd"/>
+      <w:r>
+        <w:rPr>
+          <w:i/>
+        </w:rPr>
+        <w:t xml:space="preserve"> </w:t>
+      </w:r>
+      <w:proofErr w:type="spellStart"/>
+      <w:r>
+        <w:rPr>
+          <w:i/>
+        </w:rPr>
+        <w:t>way</w:t>
+      </w:r>
+      <w:proofErr w:type="spellEnd"/>
+      <w:r>
+        <w:rPr>
+          <w:i/>
+        </w:rPr>
+        <w:t>.</w:t>
       </w:r>
     </w:p>
     <w:p>
@@ -1286,10 +2658,23 @@
       <w:bookmarkStart w:id="5" w:name="_Toc355091554"/>
       <w:bookmarkStart w:id="6" w:name="_Toc355096103"/>
       <w:r>
-        <w:t>Extra components and 3D pieces</w:t>
+        <w:t xml:space="preserve">Extra components </w:t>
+      </w:r>
+      <w:proofErr w:type="spellStart"/>
+      <w:r>
+        <w:t>and</w:t>
+      </w:r>
+      <w:proofErr w:type="spellEnd"/>
+      <w:r>
+        <w:t xml:space="preserve"> 3D </w:t>
+      </w:r>
+      <w:proofErr w:type="spellStart"/>
+      <w:r>
+        <w:t>pieces</w:t>
       </w:r>
       <w:bookmarkEnd w:id="5"/>
       <w:bookmarkEnd w:id="6"/>
+      <w:proofErr w:type="spellEnd"/>
     </w:p>
     <w:p>
       <w:pPr>
@@ -1298,111 +2683,808 @@
           <w:i/>
         </w:rPr>
       </w:pPr>
-      <w:r>
-        <w:rPr>
-          <w:i/>
-        </w:rPr>
-        <w:t xml:space="preserve">Design 2 pieces </w:t>
+      <w:proofErr w:type="spellStart"/>
+      <w:r>
+        <w:rPr>
+          <w:i/>
+        </w:rPr>
+        <w:t>Design</w:t>
+      </w:r>
+      <w:proofErr w:type="spellEnd"/>
+      <w:r>
+        <w:rPr>
+          <w:i/>
+        </w:rPr>
+        <w:t xml:space="preserve"> </w:t>
+      </w:r>
+      <w:r>
+        <w:rPr>
+          <w:i/>
+        </w:rPr>
+        <w:t xml:space="preserve">3 </w:t>
+      </w:r>
+      <w:proofErr w:type="spellStart"/>
+      <w:r>
+        <w:rPr>
+          <w:i/>
+        </w:rPr>
+        <w:t>pieces</w:t>
+      </w:r>
+      <w:proofErr w:type="spellEnd"/>
+      <w:r>
+        <w:rPr>
+          <w:i/>
+        </w:rPr>
+        <w:br/>
+      </w:r>
+      <w:r>
+        <w:rPr>
+          <w:iCs/>
+        </w:rPr>
+        <w:t xml:space="preserve">Tenim primerament la base del robot. Aquesta presenta la part per ficar els motors I les rodes, </w:t>
+      </w:r>
+      <w:r>
+        <w:rPr>
+          <w:iCs/>
+        </w:rPr>
+        <w:t>així</w:t>
+      </w:r>
+      <w:r>
+        <w:rPr>
+          <w:iCs/>
+        </w:rPr>
+        <w:t xml:space="preserve"> com tots els elements com </w:t>
+      </w:r>
+      <w:proofErr w:type="spellStart"/>
+      <w:r>
+        <w:rPr>
+          <w:iCs/>
+        </w:rPr>
+        <w:t>Arduino</w:t>
+      </w:r>
+      <w:proofErr w:type="spellEnd"/>
+      <w:r>
+        <w:rPr>
+          <w:iCs/>
+        </w:rPr>
+        <w:t xml:space="preserve"> o </w:t>
+      </w:r>
+      <w:proofErr w:type="spellStart"/>
+      <w:r>
+        <w:rPr>
+          <w:iCs/>
+        </w:rPr>
+        <w:t>Raspberry</w:t>
+      </w:r>
+      <w:proofErr w:type="spellEnd"/>
+      <w:r>
+        <w:rPr>
+          <w:iCs/>
+        </w:rPr>
+        <w:t xml:space="preserve">. </w:t>
       </w:r>
     </w:p>
     <w:p>
       <w:pPr>
+        <w:pStyle w:val="Listaconvietas"/>
         <w:rPr>
           <w:i/>
         </w:rPr>
       </w:pPr>
-      <w:r>
-        <w:rPr>
-          <w:i/>
-        </w:rPr>
-        <w:t>HERE_TEXT_DESCRIBING_THE_USE_FOR_THE_3D_PIECES_AND_EXTRA_COMPONENTS</w:t>
+      <w:proofErr w:type="spellStart"/>
+      <w:r>
+        <w:rPr>
+          <w:iCs/>
+        </w:rPr>
+        <w:lastRenderedPageBreak/>
+        <w:t>Aixi</w:t>
+      </w:r>
+      <w:proofErr w:type="spellEnd"/>
+      <w:r>
+        <w:rPr>
+          <w:iCs/>
+        </w:rPr>
+        <w:t xml:space="preserve"> la podem veure buida:</w:t>
+      </w:r>
+      <w:r>
+        <w:rPr>
+          <w:i/>
+        </w:rPr>
+        <w:t xml:space="preserve"> </w:t>
+      </w:r>
+      <w:r>
+        <w:rPr>
+          <w:i/>
+        </w:rPr>
+        <w:drawing>
+          <wp:inline distT="0" distB="0" distL="0" distR="0" wp14:anchorId="01716DA4" wp14:editId="19B28755">
+            <wp:extent cx="5943600" cy="3712845"/>
+            <wp:effectExtent l="0" t="0" r="0" b="1905"/>
+            <wp:docPr id="5" name="Imagen 5" descr="Diagrama, Dibujo de ingeniería&#10;&#10;Descripción generada automáticamente"/>
+            <wp:cNvGraphicFramePr>
+              <a:graphicFrameLocks xmlns:a="http://schemas.openxmlformats.org/drawingml/2006/main" noChangeAspect="1"/>
+            </wp:cNvGraphicFramePr>
+            <a:graphic xmlns:a="http://schemas.openxmlformats.org/drawingml/2006/main">
+              <a:graphicData uri="http://schemas.openxmlformats.org/drawingml/2006/picture">
+                <pic:pic xmlns:pic="http://schemas.openxmlformats.org/drawingml/2006/picture">
+                  <pic:nvPicPr>
+                    <pic:cNvPr id="5" name="Imagen 5" descr="Diagrama, Dibujo de ingeniería&#10;&#10;Descripción generada automáticamente"/>
+                    <pic:cNvPicPr/>
+                  </pic:nvPicPr>
+                  <pic:blipFill>
+                    <a:blip r:embed="rId14"/>
+                    <a:stretch>
+                      <a:fillRect/>
+                    </a:stretch>
+                  </pic:blipFill>
+                  <pic:spPr>
+                    <a:xfrm>
+                      <a:off x="0" y="0"/>
+                      <a:ext cx="5943600" cy="3712845"/>
+                    </a:xfrm>
+                    <a:prstGeom prst="rect">
+                      <a:avLst/>
+                    </a:prstGeom>
+                  </pic:spPr>
+                </pic:pic>
+              </a:graphicData>
+            </a:graphic>
+          </wp:inline>
+        </w:drawing>
       </w:r>
     </w:p>
     <w:p>
       <w:pPr>
-        <w:rPr>
-          <w:i/>
+        <w:pStyle w:val="Listaconvietas"/>
+        <w:rPr>
+          <w:iCs/>
         </w:rPr>
       </w:pPr>
       <w:r>
         <w:rPr>
-          <w:i/>
-        </w:rPr>
-        <w:t>HERE_THE_PICTURES_OF_</w:t>
-      </w:r>
-      <w:r>
-        <w:rPr>
-          <w:i/>
-        </w:rPr>
-        <w:t>ALL</w:t>
-      </w:r>
-      <w:r>
-        <w:rPr>
-          <w:i/>
-        </w:rPr>
-        <w:t>_</w:t>
-      </w:r>
-      <w:r>
-        <w:rPr>
-          <w:i/>
-        </w:rPr>
-        <w:t>3D_STRUCTURES_AND_EXTRA_</w:t>
-      </w:r>
-      <w:r>
-        <w:rPr>
-          <w:i/>
-        </w:rPr>
-        <w:t>COMPONENTS</w:t>
+          <w:iCs/>
+        </w:rPr>
+        <w:t xml:space="preserve">La idea darrere de aquest forat </w:t>
+      </w:r>
+      <w:r>
+        <w:rPr>
+          <w:iCs/>
+        </w:rPr>
+        <w:t xml:space="preserve">rectangular </w:t>
+      </w:r>
+      <w:r>
+        <w:rPr>
+          <w:iCs/>
+        </w:rPr>
+        <w:t>al final (que no es definitiu) es</w:t>
+      </w:r>
+      <w:r>
+        <w:rPr>
+          <w:iCs/>
+        </w:rPr>
+        <w:t xml:space="preserve"> </w:t>
+      </w:r>
+      <w:r>
+        <w:rPr>
+          <w:iCs/>
+        </w:rPr>
+        <w:t xml:space="preserve">la </w:t>
+      </w:r>
+      <w:r>
+        <w:rPr>
+          <w:iCs/>
+        </w:rPr>
+        <w:t>d</w:t>
+      </w:r>
+      <w:r>
+        <w:rPr>
+          <w:iCs/>
+        </w:rPr>
+        <w:t>’</w:t>
+      </w:r>
+      <w:r>
+        <w:rPr>
+          <w:iCs/>
+        </w:rPr>
+        <w:t>instal</w:t>
+      </w:r>
+      <w:r>
+        <w:rPr>
+          <w:rFonts w:ascii="Cambria" w:hAnsi="Cambria" w:cs="Cambria"/>
+          <w:iCs/>
+        </w:rPr>
+        <w:t>·</w:t>
+      </w:r>
+      <w:r>
+        <w:rPr>
+          <w:iCs/>
+        </w:rPr>
+        <w:t>lar</w:t>
+      </w:r>
+      <w:r>
+        <w:rPr>
+          <w:iCs/>
+        </w:rPr>
+        <w:t xml:space="preserve"> tota la </w:t>
+      </w:r>
+      <w:r>
+        <w:rPr>
+          <w:iCs/>
+        </w:rPr>
+        <w:t>electrònica</w:t>
+      </w:r>
+      <w:r>
+        <w:rPr>
+          <w:iCs/>
+        </w:rPr>
+        <w:t xml:space="preserve"> I d’aquesta forma poder </w:t>
+      </w:r>
+      <w:r>
+        <w:rPr>
+          <w:iCs/>
+        </w:rPr>
+        <w:t>connectar</w:t>
+      </w:r>
+      <w:r>
+        <w:rPr>
+          <w:iCs/>
+        </w:rPr>
+        <w:t xml:space="preserve"> </w:t>
+      </w:r>
+      <w:proofErr w:type="spellStart"/>
+      <w:r>
+        <w:rPr>
+          <w:iCs/>
+        </w:rPr>
+        <w:t>l’arduino</w:t>
+      </w:r>
+      <w:proofErr w:type="spellEnd"/>
+      <w:r>
+        <w:rPr>
+          <w:iCs/>
+        </w:rPr>
+        <w:t xml:space="preserve"> al ordinador pel cable, </w:t>
+      </w:r>
+      <w:r>
+        <w:rPr>
+          <w:iCs/>
+        </w:rPr>
+        <w:t>així</w:t>
+      </w:r>
+      <w:r>
+        <w:rPr>
+          <w:iCs/>
+        </w:rPr>
+        <w:t xml:space="preserve"> com les bateries sense haver de treure-ho. El forat actualment es molt gran, un cop tinguem tota la </w:t>
+      </w:r>
+      <w:r>
+        <w:rPr>
+          <w:iCs/>
+        </w:rPr>
+        <w:t>electrònica</w:t>
+      </w:r>
+      <w:r>
+        <w:rPr>
+          <w:iCs/>
+        </w:rPr>
+        <w:t xml:space="preserve"> es vol intentar fer a ‘mida’ </w:t>
+      </w:r>
+      <w:r>
+        <w:rPr>
+          <w:iCs/>
+        </w:rPr>
+        <w:t>perquè</w:t>
+      </w:r>
+      <w:r>
+        <w:rPr>
+          <w:iCs/>
+        </w:rPr>
+        <w:t xml:space="preserve"> nomes hi </w:t>
+      </w:r>
+      <w:r>
+        <w:rPr>
+          <w:iCs/>
+        </w:rPr>
+        <w:t>càpiga</w:t>
+      </w:r>
+      <w:r>
+        <w:rPr>
+          <w:iCs/>
+        </w:rPr>
+        <w:t xml:space="preserve"> els cables corresponents.</w:t>
       </w:r>
     </w:p>
     <w:p>
       <w:pPr>
-        <w:pStyle w:val="Ttulo1"/>
+        <w:pStyle w:val="Listaconvietas"/>
+        <w:numPr>
+          <w:ilvl w:val="0"/>
+          <w:numId w:val="0"/>
+        </w:numPr>
+        <w:ind w:left="360"/>
+        <w:rPr>
+          <w:i/>
+        </w:rPr>
       </w:pPr>
       <w:r>
-        <w:t>Simulation Strategy</w:t>
+        <w:rPr>
+          <w:i/>
+        </w:rPr>
+        <w:lastRenderedPageBreak/>
+        <w:drawing>
+          <wp:inline distT="0" distB="0" distL="0" distR="0" wp14:anchorId="5A425928" wp14:editId="33B94A62">
+            <wp:extent cx="5943600" cy="2554605"/>
+            <wp:effectExtent l="0" t="0" r="0" b="0"/>
+            <wp:docPr id="8" name="Imagen 8" descr="Un conjunto de letras blancas en un fondo blanco&#10;&#10;Descripción generada automáticamente con confianza baja"/>
+            <wp:cNvGraphicFramePr>
+              <a:graphicFrameLocks xmlns:a="http://schemas.openxmlformats.org/drawingml/2006/main" noChangeAspect="1"/>
+            </wp:cNvGraphicFramePr>
+            <a:graphic xmlns:a="http://schemas.openxmlformats.org/drawingml/2006/main">
+              <a:graphicData uri="http://schemas.openxmlformats.org/drawingml/2006/picture">
+                <pic:pic xmlns:pic="http://schemas.openxmlformats.org/drawingml/2006/picture">
+                  <pic:nvPicPr>
+                    <pic:cNvPr id="8" name="Imagen 8" descr="Un conjunto de letras blancas en un fondo blanco&#10;&#10;Descripción generada automáticamente con confianza baja"/>
+                    <pic:cNvPicPr/>
+                  </pic:nvPicPr>
+                  <pic:blipFill>
+                    <a:blip r:embed="rId15"/>
+                    <a:stretch>
+                      <a:fillRect/>
+                    </a:stretch>
+                  </pic:blipFill>
+                  <pic:spPr>
+                    <a:xfrm>
+                      <a:off x="0" y="0"/>
+                      <a:ext cx="5943600" cy="2554605"/>
+                    </a:xfrm>
+                    <a:prstGeom prst="rect">
+                      <a:avLst/>
+                    </a:prstGeom>
+                  </pic:spPr>
+                </pic:pic>
+              </a:graphicData>
+            </a:graphic>
+          </wp:inline>
+        </w:drawing>
       </w:r>
     </w:p>
     <w:p>
       <w:pPr>
         <w:rPr>
-          <w:i/>
+          <w:iCs/>
         </w:rPr>
       </w:pPr>
       <w:r>
         <w:rPr>
-          <w:i/>
-        </w:rPr>
-        <w:t>HERE_TEXT_DESCRIBING_THE_SIMULATION_STRATEGY</w:t>
+          <w:iCs/>
+        </w:rPr>
+        <w:t xml:space="preserve">Seguidament, tenim la part de davant. Aquesta, s’ha </w:t>
+      </w:r>
+      <w:r>
+        <w:rPr>
+          <w:iCs/>
+        </w:rPr>
+        <w:t>imprimir</w:t>
+      </w:r>
+      <w:r>
+        <w:rPr>
+          <w:iCs/>
+        </w:rPr>
+        <w:t xml:space="preserve"> a part ja que la idea es que tot </w:t>
+      </w:r>
+      <w:r>
+        <w:rPr>
+          <w:iCs/>
+        </w:rPr>
+        <w:t>això</w:t>
+      </w:r>
+      <w:r>
+        <w:rPr>
+          <w:iCs/>
+        </w:rPr>
+        <w:t xml:space="preserve"> pugui ser </w:t>
+      </w:r>
+      <w:r>
+        <w:rPr>
+          <w:iCs/>
+        </w:rPr>
+        <w:t>imprès</w:t>
+      </w:r>
+      <w:r>
+        <w:rPr>
+          <w:iCs/>
+        </w:rPr>
+        <w:t xml:space="preserve"> en la </w:t>
+      </w:r>
+      <w:r>
+        <w:rPr>
+          <w:iCs/>
+        </w:rPr>
+        <w:t>impressora</w:t>
+      </w:r>
+      <w:r>
+        <w:rPr>
+          <w:iCs/>
+        </w:rPr>
+        <w:t xml:space="preserve"> 3D </w:t>
+      </w:r>
+      <w:r>
+        <w:rPr>
+          <w:iCs/>
+        </w:rPr>
+        <w:t>però</w:t>
+      </w:r>
+      <w:r>
+        <w:rPr>
+          <w:iCs/>
+        </w:rPr>
+        <w:t xml:space="preserve"> a part </w:t>
+      </w:r>
+      <w:r>
+        <w:rPr>
+          <w:iCs/>
+        </w:rPr>
+        <w:t>d’això</w:t>
+      </w:r>
+      <w:r>
+        <w:rPr>
+          <w:iCs/>
+        </w:rPr>
+        <w:t>, presenta els seus beneficis.</w:t>
       </w:r>
     </w:p>
     <w:p>
       <w:pPr>
         <w:rPr>
-          <w:i/>
+          <w:iCs/>
         </w:rPr>
       </w:pPr>
       <w:r>
         <w:rPr>
-          <w:i/>
-        </w:rPr>
-        <w:tab/>
-        <w:t>SIMULATOR_USED</w:t>
+          <w:iCs/>
+        </w:rPr>
+        <w:t xml:space="preserve">Primerament, es on </w:t>
+      </w:r>
+      <w:r>
+        <w:rPr>
+          <w:iCs/>
+        </w:rPr>
+        <w:t>anirà</w:t>
+      </w:r>
+      <w:r>
+        <w:rPr>
+          <w:iCs/>
+        </w:rPr>
+        <w:t xml:space="preserve"> tots els sensors i les </w:t>
+      </w:r>
+      <w:r>
+        <w:rPr>
+          <w:iCs/>
+        </w:rPr>
+        <w:t>càmeres</w:t>
+      </w:r>
+      <w:r>
+        <w:rPr>
+          <w:iCs/>
+        </w:rPr>
+        <w:t xml:space="preserve"> del robot. Tenir-ho per separat en un </w:t>
+      </w:r>
+      <w:r>
+        <w:rPr>
+          <w:iCs/>
+        </w:rPr>
+        <w:t>mòdul</w:t>
+      </w:r>
+      <w:r>
+        <w:rPr>
+          <w:iCs/>
+        </w:rPr>
+        <w:t xml:space="preserve"> </w:t>
+      </w:r>
+      <w:r>
+        <w:rPr>
+          <w:iCs/>
+        </w:rPr>
+        <w:t>e</w:t>
+      </w:r>
+      <w:r>
+        <w:rPr>
+          <w:iCs/>
+        </w:rPr>
+        <w:t xml:space="preserve">ns permet que la seva </w:t>
+      </w:r>
+      <w:r>
+        <w:rPr>
+          <w:iCs/>
+        </w:rPr>
+        <w:t>instal</w:t>
+      </w:r>
+      <w:r>
+        <w:rPr>
+          <w:rFonts w:ascii="Cambria" w:hAnsi="Cambria" w:cs="Cambria"/>
+          <w:iCs/>
+        </w:rPr>
+        <w:t>·</w:t>
+      </w:r>
+      <w:r>
+        <w:rPr>
+          <w:iCs/>
+        </w:rPr>
+        <w:t>laci</w:t>
+      </w:r>
+      <w:r>
+        <w:rPr>
+          <w:rFonts w:ascii="Calisto MT" w:hAnsi="Calisto MT" w:cs="Calisto MT"/>
+          <w:iCs/>
+        </w:rPr>
+        <w:t>ó</w:t>
+      </w:r>
+      <w:r>
+        <w:rPr>
+          <w:iCs/>
+        </w:rPr>
+        <w:t xml:space="preserve"> o customizació del </w:t>
+      </w:r>
+      <w:r>
+        <w:rPr>
+          <w:iCs/>
+        </w:rPr>
+        <w:t>mòdul</w:t>
+      </w:r>
+      <w:r>
+        <w:rPr>
+          <w:iCs/>
+        </w:rPr>
+        <w:t xml:space="preserve"> sigui efectiva sense modificar tot el robot en si. Un cop tots els sensors estiguin ficats, els seus cables aniran cap enrere on </w:t>
+      </w:r>
+      <w:r>
+        <w:rPr>
+          <w:iCs/>
+        </w:rPr>
+        <w:t>estarà</w:t>
+      </w:r>
+      <w:r>
+        <w:rPr>
+          <w:iCs/>
+        </w:rPr>
+        <w:t xml:space="preserve"> tota la computació.</w:t>
       </w:r>
     </w:p>
     <w:p>
       <w:pPr>
         <w:rPr>
-          <w:i/>
+          <w:iCs/>
         </w:rPr>
       </w:pPr>
       <w:r>
         <w:rPr>
-          <w:i/>
-        </w:rPr>
-        <w:tab/>
-        <w:t>MODULES_TO_BE_SIMULATED</w:t>
-      </w:r>
+          <w:iCs/>
+        </w:rPr>
+        <w:t xml:space="preserve">S’ha intentat distribuir totes les coses </w:t>
+      </w:r>
+      <w:r>
+        <w:rPr>
+          <w:iCs/>
+        </w:rPr>
+        <w:t>perquè</w:t>
+      </w:r>
+      <w:r>
+        <w:rPr>
+          <w:iCs/>
+        </w:rPr>
+        <w:t xml:space="preserve"> el robot tingui un pes uniforme al voltant de tota la estructura, I que sigui lo mes baix possible d’aquesta forma pot entrar en més llocs.</w:t>
+      </w:r>
+    </w:p>
+    <w:p>
+      <w:pPr>
+        <w:rPr>
+          <w:i/>
+        </w:rPr>
+      </w:pPr>
+      <w:r>
+        <w:rPr>
+          <w:i/>
+        </w:rPr>
+        <w:lastRenderedPageBreak/>
+        <w:drawing>
+          <wp:inline distT="0" distB="0" distL="0" distR="0" wp14:anchorId="74EF71FD" wp14:editId="75BFB9A7">
+            <wp:extent cx="5943600" cy="3773805"/>
+            <wp:effectExtent l="0" t="0" r="0" b="0"/>
+            <wp:docPr id="6" name="Imagen 6" descr="Diagrama, Dibujo de ingeniería&#10;&#10;Descripción generada automáticamente"/>
+            <wp:cNvGraphicFramePr>
+              <a:graphicFrameLocks xmlns:a="http://schemas.openxmlformats.org/drawingml/2006/main" noChangeAspect="1"/>
+            </wp:cNvGraphicFramePr>
+            <a:graphic xmlns:a="http://schemas.openxmlformats.org/drawingml/2006/main">
+              <a:graphicData uri="http://schemas.openxmlformats.org/drawingml/2006/picture">
+                <pic:pic xmlns:pic="http://schemas.openxmlformats.org/drawingml/2006/picture">
+                  <pic:nvPicPr>
+                    <pic:cNvPr id="6" name="Imagen 6" descr="Diagrama, Dibujo de ingeniería&#10;&#10;Descripción generada automáticamente"/>
+                    <pic:cNvPicPr/>
+                  </pic:nvPicPr>
+                  <pic:blipFill>
+                    <a:blip r:embed="rId16"/>
+                    <a:stretch>
+                      <a:fillRect/>
+                    </a:stretch>
+                  </pic:blipFill>
+                  <pic:spPr>
+                    <a:xfrm>
+                      <a:off x="0" y="0"/>
+                      <a:ext cx="5943600" cy="3773805"/>
+                    </a:xfrm>
+                    <a:prstGeom prst="rect">
+                      <a:avLst/>
+                    </a:prstGeom>
+                  </pic:spPr>
+                </pic:pic>
+              </a:graphicData>
+            </a:graphic>
+          </wp:inline>
+        </w:drawing>
+      </w:r>
+    </w:p>
+    <w:p>
+      <w:pPr>
+        <w:rPr>
+          <w:iCs/>
+        </w:rPr>
+      </w:pPr>
+      <w:r>
+        <w:rPr>
+          <w:iCs/>
+        </w:rPr>
+        <w:t xml:space="preserve">Finalment, tenim la tapa, que permet </w:t>
+      </w:r>
+      <w:r>
+        <w:rPr>
+          <w:iCs/>
+        </w:rPr>
+        <w:t>tancar</w:t>
+      </w:r>
+      <w:r>
+        <w:rPr>
+          <w:iCs/>
+        </w:rPr>
+        <w:t xml:space="preserve"> tot el Sistema en una estructura </w:t>
+      </w:r>
+      <w:r>
+        <w:rPr>
+          <w:iCs/>
+        </w:rPr>
+        <w:t>homogènia</w:t>
+      </w:r>
+      <w:r>
+        <w:rPr>
+          <w:iCs/>
+        </w:rPr>
+        <w:t xml:space="preserve"> I </w:t>
+      </w:r>
+      <w:r>
+        <w:rPr>
+          <w:iCs/>
+        </w:rPr>
+        <w:t>perquè</w:t>
+      </w:r>
+      <w:r>
+        <w:rPr>
+          <w:iCs/>
+        </w:rPr>
+        <w:t xml:space="preserve"> no, bonica, sense tota la </w:t>
+      </w:r>
+      <w:r>
+        <w:rPr>
+          <w:iCs/>
+        </w:rPr>
+        <w:t>electrònica</w:t>
+      </w:r>
+      <w:r>
+        <w:rPr>
+          <w:iCs/>
+        </w:rPr>
+        <w:t xml:space="preserve"> visible i  a la vegada protegida.</w:t>
+      </w:r>
+      <w:r>
+        <w:rPr>
+          <w:iCs/>
+        </w:rPr>
+        <w:t xml:space="preserve"> </w:t>
+      </w:r>
+    </w:p>
+    <w:p>
+      <w:pPr>
+        <w:rPr>
+          <w:iCs/>
+        </w:rPr>
+      </w:pPr>
+      <w:r>
+        <w:rPr>
+          <w:iCs/>
+        </w:rPr>
+        <w:t>La idea general de tot era fer-lo un robot versàtil I modular, per a poder tractor problemes de forma individual i que també càpigues tot en la base de impressió de una impressora 3D</w:t>
+      </w:r>
+    </w:p>
+    <w:p>
+      <w:pPr>
+        <w:rPr>
+          <w:i/>
+        </w:rPr>
+      </w:pPr>
+      <w:r>
+        <w:rPr>
+          <w:i/>
+        </w:rPr>
+        <w:lastRenderedPageBreak/>
+        <w:drawing>
+          <wp:inline distT="0" distB="0" distL="0" distR="0" wp14:anchorId="522E9491" wp14:editId="57A42727">
+            <wp:extent cx="5943600" cy="3299460"/>
+            <wp:effectExtent l="0" t="0" r="0" b="0"/>
+            <wp:docPr id="7" name="Imagen 7" descr="Diagrama&#10;&#10;Descripción generada automáticamente"/>
+            <wp:cNvGraphicFramePr>
+              <a:graphicFrameLocks xmlns:a="http://schemas.openxmlformats.org/drawingml/2006/main" noChangeAspect="1"/>
+            </wp:cNvGraphicFramePr>
+            <a:graphic xmlns:a="http://schemas.openxmlformats.org/drawingml/2006/main">
+              <a:graphicData uri="http://schemas.openxmlformats.org/drawingml/2006/picture">
+                <pic:pic xmlns:pic="http://schemas.openxmlformats.org/drawingml/2006/picture">
+                  <pic:nvPicPr>
+                    <pic:cNvPr id="7" name="Imagen 7" descr="Diagrama&#10;&#10;Descripción generada automáticamente"/>
+                    <pic:cNvPicPr/>
+                  </pic:nvPicPr>
+                  <pic:blipFill>
+                    <a:blip r:embed="rId17"/>
+                    <a:stretch>
+                      <a:fillRect/>
+                    </a:stretch>
+                  </pic:blipFill>
+                  <pic:spPr>
+                    <a:xfrm>
+                      <a:off x="0" y="0"/>
+                      <a:ext cx="5943600" cy="3299460"/>
+                    </a:xfrm>
+                    <a:prstGeom prst="rect">
+                      <a:avLst/>
+                    </a:prstGeom>
+                  </pic:spPr>
+                </pic:pic>
+              </a:graphicData>
+            </a:graphic>
+          </wp:inline>
+        </w:drawing>
+      </w:r>
+    </w:p>
+    <w:p>
+      <w:pPr>
+        <w:rPr>
+          <w:i/>
+        </w:rPr>
+      </w:pPr>
+    </w:p>
+    <w:p>
+      <w:pPr>
+        <w:rPr>
+          <w:i/>
+        </w:rPr>
+      </w:pPr>
+    </w:p>
+    <w:p>
+      <w:pPr>
+        <w:rPr>
+          <w:i/>
+        </w:rPr>
+      </w:pPr>
+    </w:p>
+    <w:p>
+      <w:pPr>
+        <w:rPr>
+          <w:i/>
+        </w:rPr>
+      </w:pPr>
+    </w:p>
+    <w:p>
+      <w:pPr>
+        <w:rPr>
+          <w:i/>
+        </w:rPr>
+      </w:pPr>
     </w:p>
     <w:p>
       <w:pPr>
@@ -1437,11 +3519,45 @@
         <w:pStyle w:val="Ttulo1"/>
       </w:pPr>
       <w:bookmarkStart w:id="7" w:name="_Toc355096104"/>
+      <w:proofErr w:type="spellStart"/>
       <w:r>
         <w:lastRenderedPageBreak/>
-        <w:t>Foreseen risks and contingency plan</w:t>
+        <w:t>Foreseen</w:t>
+      </w:r>
+      <w:proofErr w:type="spellEnd"/>
+      <w:r>
+        <w:t xml:space="preserve"> </w:t>
+      </w:r>
+      <w:proofErr w:type="spellStart"/>
+      <w:r>
+        <w:t>risks</w:t>
+      </w:r>
+      <w:proofErr w:type="spellEnd"/>
+      <w:r>
+        <w:t xml:space="preserve"> </w:t>
+      </w:r>
+      <w:proofErr w:type="spellStart"/>
+      <w:r>
+        <w:t>and</w:t>
+      </w:r>
+      <w:proofErr w:type="spellEnd"/>
+      <w:r>
+        <w:t xml:space="preserve"> </w:t>
+      </w:r>
+      <w:proofErr w:type="spellStart"/>
+      <w:r>
+        <w:t>contingency</w:t>
+      </w:r>
+      <w:proofErr w:type="spellEnd"/>
+      <w:r>
+        <w:t xml:space="preserve"> </w:t>
+      </w:r>
+      <w:proofErr w:type="spellStart"/>
+      <w:r>
+        <w:t>plan</w:t>
       </w:r>
       <w:bookmarkEnd w:id="7"/>
+      <w:proofErr w:type="spellEnd"/>
     </w:p>
     <w:tbl>
       <w:tblPr>
@@ -1470,11 +3586,19 @@
               </w:rPr>
             </w:pPr>
             <w:bookmarkStart w:id="8" w:name="_Toc355091555"/>
+            <w:proofErr w:type="spellStart"/>
             <w:r>
               <w:rPr>
                 <w:b/>
               </w:rPr>
-              <w:t>Risk #</w:t>
+              <w:t>Risk</w:t>
+            </w:r>
+            <w:proofErr w:type="spellEnd"/>
+            <w:r>
+              <w:rPr>
+                <w:b/>
+              </w:rPr>
+              <w:t xml:space="preserve"> #</w:t>
             </w:r>
           </w:p>
         </w:tc>
@@ -1489,12 +3613,14 @@
                 <w:b/>
               </w:rPr>
             </w:pPr>
+            <w:proofErr w:type="spellStart"/>
             <w:r>
               <w:rPr>
                 <w:b/>
               </w:rPr>
               <w:t>Description</w:t>
             </w:r>
+            <w:proofErr w:type="spellEnd"/>
           </w:p>
         </w:tc>
         <w:tc>
@@ -1508,12 +3634,14 @@
                 <w:b/>
               </w:rPr>
             </w:pPr>
+            <w:proofErr w:type="spellStart"/>
             <w:r>
               <w:rPr>
                 <w:b/>
               </w:rPr>
               <w:t>Probability</w:t>
             </w:r>
+            <w:proofErr w:type="spellEnd"/>
             <w:r>
               <w:rPr>
                 <w:b/>
@@ -1521,7 +3649,31 @@
               <w:br/>
             </w:r>
             <w:r>
-              <w:t>(High/Medium/Low)</w:t>
+              <w:t>(</w:t>
+            </w:r>
+            <w:proofErr w:type="spellStart"/>
+            <w:r>
+              <w:t>High</w:t>
+            </w:r>
+            <w:proofErr w:type="spellEnd"/>
+            <w:r>
+              <w:t>/</w:t>
+            </w:r>
+            <w:proofErr w:type="spellStart"/>
+            <w:r>
+              <w:t>Medium</w:t>
+            </w:r>
+            <w:proofErr w:type="spellEnd"/>
+            <w:r>
+              <w:t>/</w:t>
+            </w:r>
+            <w:proofErr w:type="spellStart"/>
+            <w:r>
+              <w:t>Low</w:t>
+            </w:r>
+            <w:proofErr w:type="spellEnd"/>
+            <w:r>
+              <w:t>)</w:t>
             </w:r>
           </w:p>
         </w:tc>
@@ -1536,12 +3688,14 @@
                 <w:b/>
               </w:rPr>
             </w:pPr>
+            <w:proofErr w:type="spellStart"/>
             <w:r>
               <w:rPr>
                 <w:b/>
               </w:rPr>
               <w:t>Impact</w:t>
             </w:r>
+            <w:proofErr w:type="spellEnd"/>
             <w:r>
               <w:rPr>
                 <w:b/>
@@ -1549,8 +3703,29 @@
               <w:br/>
             </w:r>
             <w:r>
-              <w:t>(High/Medium/Low</w:t>
-            </w:r>
+              <w:t>(</w:t>
+            </w:r>
+            <w:proofErr w:type="spellStart"/>
+            <w:r>
+              <w:t>High</w:t>
+            </w:r>
+            <w:proofErr w:type="spellEnd"/>
+            <w:r>
+              <w:t>/</w:t>
+            </w:r>
+            <w:proofErr w:type="spellStart"/>
+            <w:r>
+              <w:t>Medium</w:t>
+            </w:r>
+            <w:proofErr w:type="spellEnd"/>
+            <w:r>
+              <w:t>/</w:t>
+            </w:r>
+            <w:proofErr w:type="spellStart"/>
+            <w:r>
+              <w:t>Low</w:t>
+            </w:r>
+            <w:proofErr w:type="spellEnd"/>
             <w:r>
               <w:rPr>
                 <w:b/>
@@ -1570,12 +3745,28 @@
                 <w:b/>
               </w:rPr>
             </w:pPr>
+            <w:proofErr w:type="spellStart"/>
             <w:r>
               <w:rPr>
                 <w:b/>
               </w:rPr>
-              <w:t>Contingency plan</w:t>
-            </w:r>
+              <w:t>Contingency</w:t>
+            </w:r>
+            <w:proofErr w:type="spellEnd"/>
+            <w:r>
+              <w:rPr>
+                <w:b/>
+              </w:rPr>
+              <w:t xml:space="preserve"> </w:t>
+            </w:r>
+            <w:proofErr w:type="spellStart"/>
+            <w:r>
+              <w:rPr>
+                <w:b/>
+              </w:rPr>
+              <w:t>plan</w:t>
+            </w:r>
+            <w:proofErr w:type="spellEnd"/>
           </w:p>
         </w:tc>
       </w:tr>
@@ -1604,8 +3795,16 @@
               <w:rPr>
                 <w:lang w:val="es-ES"/>
               </w:rPr>
-              <w:t>Camera not stable</w:t>
-            </w:r>
+              <w:t xml:space="preserve">Camera not </w:t>
+            </w:r>
+            <w:proofErr w:type="spellStart"/>
+            <w:r>
+              <w:rPr>
+                <w:lang w:val="es-ES"/>
+              </w:rPr>
+              <w:t>stable</w:t>
+            </w:r>
+            <w:proofErr w:type="spellEnd"/>
           </w:p>
         </w:tc>
         <w:tc>
@@ -1649,12 +3848,75 @@
             <w:tcW w:w="0" w:type="auto"/>
           </w:tcPr>
           <w:p>
-            <w:r>
-              <w:t xml:space="preserve">Stabilize the image sequence </w:t>
-            </w:r>
-            <w:r>
-              <w:t>although the the FOV would be reduced</w:t>
-            </w:r>
+            <w:proofErr w:type="spellStart"/>
+            <w:r>
+              <w:t>Stabilize</w:t>
+            </w:r>
+            <w:proofErr w:type="spellEnd"/>
+            <w:r>
+              <w:t xml:space="preserve"> </w:t>
+            </w:r>
+            <w:proofErr w:type="spellStart"/>
+            <w:r>
+              <w:t>the</w:t>
+            </w:r>
+            <w:proofErr w:type="spellEnd"/>
+            <w:r>
+              <w:t xml:space="preserve"> </w:t>
+            </w:r>
+            <w:proofErr w:type="spellStart"/>
+            <w:r>
+              <w:t>image</w:t>
+            </w:r>
+            <w:proofErr w:type="spellEnd"/>
+            <w:r>
+              <w:t xml:space="preserve"> </w:t>
+            </w:r>
+            <w:proofErr w:type="spellStart"/>
+            <w:r>
+              <w:t>sequence</w:t>
+            </w:r>
+            <w:proofErr w:type="spellEnd"/>
+            <w:r>
+              <w:t xml:space="preserve"> </w:t>
+            </w:r>
+            <w:proofErr w:type="spellStart"/>
+            <w:r>
+              <w:t>although</w:t>
+            </w:r>
+            <w:proofErr w:type="spellEnd"/>
+            <w:r>
+              <w:t xml:space="preserve"> </w:t>
+            </w:r>
+            <w:proofErr w:type="spellStart"/>
+            <w:r>
+              <w:t>the</w:t>
+            </w:r>
+            <w:proofErr w:type="spellEnd"/>
+            <w:r>
+              <w:t xml:space="preserve"> </w:t>
+            </w:r>
+            <w:proofErr w:type="spellStart"/>
+            <w:r>
+              <w:t>the</w:t>
+            </w:r>
+            <w:proofErr w:type="spellEnd"/>
+            <w:r>
+              <w:t xml:space="preserve"> FOV </w:t>
+            </w:r>
+            <w:proofErr w:type="spellStart"/>
+            <w:r>
+              <w:t>would</w:t>
+            </w:r>
+            <w:proofErr w:type="spellEnd"/>
+            <w:r>
+              <w:t xml:space="preserve"> be </w:t>
+            </w:r>
+            <w:proofErr w:type="spellStart"/>
+            <w:r>
+              <w:t>reduced</w:t>
+            </w:r>
+            <w:proofErr w:type="spellEnd"/>
           </w:p>
         </w:tc>
       </w:tr>
@@ -1674,9 +3936,27 @@
             <w:tcW w:w="0" w:type="auto"/>
           </w:tcPr>
           <w:p>
-            <w:r>
-              <w:t>Faulty thermal camera</w:t>
-            </w:r>
+            <w:proofErr w:type="spellStart"/>
+            <w:r>
+              <w:t>Faulty</w:t>
+            </w:r>
+            <w:proofErr w:type="spellEnd"/>
+            <w:r>
+              <w:t xml:space="preserve"> </w:t>
+            </w:r>
+            <w:proofErr w:type="spellStart"/>
+            <w:r>
+              <w:t>thermal</w:t>
+            </w:r>
+            <w:proofErr w:type="spellEnd"/>
+            <w:r>
+              <w:t xml:space="preserve"> </w:t>
+            </w:r>
+            <w:proofErr w:type="spellStart"/>
+            <w:r>
+              <w:t>camera</w:t>
+            </w:r>
+            <w:proofErr w:type="spellEnd"/>
           </w:p>
         </w:tc>
         <w:tc>
@@ -1684,9 +3964,11 @@
             <w:tcW w:w="0" w:type="auto"/>
           </w:tcPr>
           <w:p>
+            <w:proofErr w:type="spellStart"/>
             <w:r>
               <w:t>Low</w:t>
             </w:r>
+            <w:proofErr w:type="spellEnd"/>
           </w:p>
         </w:tc>
         <w:tc>
@@ -1694,9 +3976,11 @@
             <w:tcW w:w="0" w:type="auto"/>
           </w:tcPr>
           <w:p>
+            <w:proofErr w:type="spellStart"/>
             <w:r>
               <w:t>Medium</w:t>
             </w:r>
+            <w:proofErr w:type="spellEnd"/>
           </w:p>
         </w:tc>
         <w:tc>
@@ -1704,9 +3988,131 @@
             <w:tcW w:w="0" w:type="auto"/>
           </w:tcPr>
           <w:p>
-            <w:r>
-              <w:t>Refund it and ask for a new camera if possible. Otherwise we would just use the default pi camera for computer vision</w:t>
-            </w:r>
+            <w:proofErr w:type="spellStart"/>
+            <w:r>
+              <w:t>Refund</w:t>
+            </w:r>
+            <w:proofErr w:type="spellEnd"/>
+            <w:r>
+              <w:t xml:space="preserve"> </w:t>
+            </w:r>
+            <w:proofErr w:type="spellStart"/>
+            <w:r>
+              <w:t>it</w:t>
+            </w:r>
+            <w:proofErr w:type="spellEnd"/>
+            <w:r>
+              <w:t xml:space="preserve"> </w:t>
+            </w:r>
+            <w:proofErr w:type="spellStart"/>
+            <w:r>
+              <w:t>and</w:t>
+            </w:r>
+            <w:proofErr w:type="spellEnd"/>
+            <w:r>
+              <w:t xml:space="preserve"> </w:t>
+            </w:r>
+            <w:proofErr w:type="spellStart"/>
+            <w:r>
+              <w:t>ask</w:t>
+            </w:r>
+            <w:proofErr w:type="spellEnd"/>
+            <w:r>
+              <w:t xml:space="preserve"> for a </w:t>
+            </w:r>
+            <w:proofErr w:type="spellStart"/>
+            <w:r>
+              <w:t>new</w:t>
+            </w:r>
+            <w:proofErr w:type="spellEnd"/>
+            <w:r>
+              <w:t xml:space="preserve"> </w:t>
+            </w:r>
+            <w:proofErr w:type="spellStart"/>
+            <w:r>
+              <w:t>camera</w:t>
+            </w:r>
+            <w:proofErr w:type="spellEnd"/>
+            <w:r>
+              <w:t xml:space="preserve"> </w:t>
+            </w:r>
+            <w:proofErr w:type="spellStart"/>
+            <w:r>
+              <w:t>if</w:t>
+            </w:r>
+            <w:proofErr w:type="spellEnd"/>
+            <w:r>
+              <w:t xml:space="preserve"> possible. </w:t>
+            </w:r>
+            <w:proofErr w:type="spellStart"/>
+            <w:r>
+              <w:t>Otherwise</w:t>
+            </w:r>
+            <w:proofErr w:type="spellEnd"/>
+            <w:r>
+              <w:t xml:space="preserve"> </w:t>
+            </w:r>
+            <w:proofErr w:type="spellStart"/>
+            <w:r>
+              <w:t>we</w:t>
+            </w:r>
+            <w:proofErr w:type="spellEnd"/>
+            <w:r>
+              <w:t xml:space="preserve"> </w:t>
+            </w:r>
+            <w:proofErr w:type="spellStart"/>
+            <w:r>
+              <w:t>would</w:t>
+            </w:r>
+            <w:proofErr w:type="spellEnd"/>
+            <w:r>
+              <w:t xml:space="preserve"> just </w:t>
+            </w:r>
+            <w:proofErr w:type="spellStart"/>
+            <w:r>
+              <w:t>use</w:t>
+            </w:r>
+            <w:proofErr w:type="spellEnd"/>
+            <w:r>
+              <w:t xml:space="preserve"> </w:t>
+            </w:r>
+            <w:proofErr w:type="spellStart"/>
+            <w:r>
+              <w:t>the</w:t>
+            </w:r>
+            <w:proofErr w:type="spellEnd"/>
+            <w:r>
+              <w:t xml:space="preserve"> </w:t>
+            </w:r>
+            <w:proofErr w:type="spellStart"/>
+            <w:r>
+              <w:t>default</w:t>
+            </w:r>
+            <w:proofErr w:type="spellEnd"/>
+            <w:r>
+              <w:t xml:space="preserve"> pi </w:t>
+            </w:r>
+            <w:proofErr w:type="spellStart"/>
+            <w:r>
+              <w:t>camera</w:t>
+            </w:r>
+            <w:proofErr w:type="spellEnd"/>
+            <w:r>
+              <w:t xml:space="preserve"> for </w:t>
+            </w:r>
+            <w:proofErr w:type="spellStart"/>
+            <w:r>
+              <w:t>computer</w:t>
+            </w:r>
+            <w:proofErr w:type="spellEnd"/>
+            <w:r>
+              <w:t xml:space="preserve"> </w:t>
+            </w:r>
+            <w:proofErr w:type="spellStart"/>
+            <w:r>
+              <w:t>vision</w:t>
+            </w:r>
+            <w:proofErr w:type="spellEnd"/>
           </w:p>
         </w:tc>
       </w:tr>
@@ -1726,8 +4132,61 @@
             <w:tcW w:w="0" w:type="auto"/>
           </w:tcPr>
           <w:p>
-            <w:r>
-              <w:t>Cannot merge both images (normal and thermal camera)</w:t>
+            <w:proofErr w:type="spellStart"/>
+            <w:r>
+              <w:t>Cannot</w:t>
+            </w:r>
+            <w:proofErr w:type="spellEnd"/>
+            <w:r>
+              <w:t xml:space="preserve"> </w:t>
+            </w:r>
+            <w:proofErr w:type="spellStart"/>
+            <w:r>
+              <w:t>merge</w:t>
+            </w:r>
+            <w:proofErr w:type="spellEnd"/>
+            <w:r>
+              <w:t xml:space="preserve"> </w:t>
+            </w:r>
+            <w:proofErr w:type="spellStart"/>
+            <w:r>
+              <w:t>both</w:t>
+            </w:r>
+            <w:proofErr w:type="spellEnd"/>
+            <w:r>
+              <w:t xml:space="preserve"> </w:t>
+            </w:r>
+            <w:proofErr w:type="spellStart"/>
+            <w:r>
+              <w:t>images</w:t>
+            </w:r>
+            <w:proofErr w:type="spellEnd"/>
+            <w:r>
+              <w:t xml:space="preserve"> (normal </w:t>
+            </w:r>
+            <w:proofErr w:type="spellStart"/>
+            <w:r>
+              <w:t>and</w:t>
+            </w:r>
+            <w:proofErr w:type="spellEnd"/>
+            <w:r>
+              <w:t xml:space="preserve"> </w:t>
+            </w:r>
+            <w:proofErr w:type="spellStart"/>
+            <w:r>
+              <w:t>thermal</w:t>
+            </w:r>
+            <w:proofErr w:type="spellEnd"/>
+            <w:r>
+              <w:t xml:space="preserve"> </w:t>
+            </w:r>
+            <w:proofErr w:type="spellStart"/>
+            <w:r>
+              <w:t>camera</w:t>
+            </w:r>
+            <w:proofErr w:type="spellEnd"/>
+            <w:r>
+              <w:t>)</w:t>
             </w:r>
           </w:p>
         </w:tc>
@@ -1736,9 +4195,11 @@
             <w:tcW w:w="0" w:type="auto"/>
           </w:tcPr>
           <w:p>
+            <w:proofErr w:type="spellStart"/>
             <w:r>
               <w:t>Medium</w:t>
             </w:r>
+            <w:proofErr w:type="spellEnd"/>
           </w:p>
         </w:tc>
         <w:tc>
@@ -1746,9 +4207,11 @@
             <w:tcW w:w="0" w:type="auto"/>
           </w:tcPr>
           <w:p>
+            <w:proofErr w:type="spellStart"/>
             <w:r>
               <w:t>Medium</w:t>
             </w:r>
+            <w:proofErr w:type="spellEnd"/>
           </w:p>
         </w:tc>
         <w:tc>
@@ -1756,11 +4219,85 @@
             <w:tcW w:w="0" w:type="auto"/>
           </w:tcPr>
           <w:p>
-            <w:r>
-              <w:t xml:space="preserve">Images would be needed to be </w:t>
-            </w:r>
-            <w:r>
-              <w:t>treated separately. The predictions would likely be worse.</w:t>
+            <w:proofErr w:type="spellStart"/>
+            <w:r>
+              <w:t>Images</w:t>
+            </w:r>
+            <w:proofErr w:type="spellEnd"/>
+            <w:r>
+              <w:t xml:space="preserve"> </w:t>
+            </w:r>
+            <w:proofErr w:type="spellStart"/>
+            <w:r>
+              <w:t>would</w:t>
+            </w:r>
+            <w:proofErr w:type="spellEnd"/>
+            <w:r>
+              <w:t xml:space="preserve"> be </w:t>
+            </w:r>
+            <w:proofErr w:type="spellStart"/>
+            <w:r>
+              <w:t>needed</w:t>
+            </w:r>
+            <w:proofErr w:type="spellEnd"/>
+            <w:r>
+              <w:t xml:space="preserve"> to be </w:t>
+            </w:r>
+            <w:proofErr w:type="spellStart"/>
+            <w:r>
+              <w:t>treated</w:t>
+            </w:r>
+            <w:proofErr w:type="spellEnd"/>
+            <w:r>
+              <w:t xml:space="preserve"> </w:t>
+            </w:r>
+            <w:proofErr w:type="spellStart"/>
+            <w:r>
+              <w:t>separately</w:t>
+            </w:r>
+            <w:proofErr w:type="spellEnd"/>
+            <w:r>
+              <w:t xml:space="preserve">. </w:t>
+            </w:r>
+            <w:proofErr w:type="spellStart"/>
+            <w:r>
+              <w:t>The</w:t>
+            </w:r>
+            <w:proofErr w:type="spellEnd"/>
+            <w:r>
+              <w:t xml:space="preserve"> </w:t>
+            </w:r>
+            <w:proofErr w:type="spellStart"/>
+            <w:r>
+              <w:t>predictions</w:t>
+            </w:r>
+            <w:proofErr w:type="spellEnd"/>
+            <w:r>
+              <w:t xml:space="preserve"> </w:t>
+            </w:r>
+            <w:proofErr w:type="spellStart"/>
+            <w:r>
+              <w:t>would</w:t>
+            </w:r>
+            <w:proofErr w:type="spellEnd"/>
+            <w:r>
+              <w:t xml:space="preserve"> </w:t>
+            </w:r>
+            <w:proofErr w:type="spellStart"/>
+            <w:r>
+              <w:t>likely</w:t>
+            </w:r>
+            <w:proofErr w:type="spellEnd"/>
+            <w:r>
+              <w:t xml:space="preserve"> be </w:t>
+            </w:r>
+            <w:proofErr w:type="spellStart"/>
+            <w:r>
+              <w:t>worse</w:t>
+            </w:r>
+            <w:proofErr w:type="spellEnd"/>
+            <w:r>
+              <w:t>.</w:t>
             </w:r>
           </w:p>
         </w:tc>
@@ -1781,9 +4318,35 @@
             <w:tcW w:w="0" w:type="auto"/>
           </w:tcPr>
           <w:p>
-            <w:r>
-              <w:t>Wheels don’t move smoothly</w:t>
-            </w:r>
+            <w:proofErr w:type="spellStart"/>
+            <w:r>
+              <w:t>Wheels</w:t>
+            </w:r>
+            <w:proofErr w:type="spellEnd"/>
+            <w:r>
+              <w:t xml:space="preserve"> </w:t>
+            </w:r>
+            <w:proofErr w:type="spellStart"/>
+            <w:r>
+              <w:t>don’t</w:t>
+            </w:r>
+            <w:proofErr w:type="spellEnd"/>
+            <w:r>
+              <w:t xml:space="preserve"> </w:t>
+            </w:r>
+            <w:proofErr w:type="spellStart"/>
+            <w:r>
+              <w:t>move</w:t>
+            </w:r>
+            <w:proofErr w:type="spellEnd"/>
+            <w:r>
+              <w:t xml:space="preserve"> </w:t>
+            </w:r>
+            <w:proofErr w:type="spellStart"/>
+            <w:r>
+              <w:t>smoothly</w:t>
+            </w:r>
+            <w:proofErr w:type="spellEnd"/>
           </w:p>
         </w:tc>
         <w:tc>
@@ -1791,9 +4354,11 @@
             <w:tcW w:w="0" w:type="auto"/>
           </w:tcPr>
           <w:p>
+            <w:proofErr w:type="spellStart"/>
             <w:r>
               <w:t>Medium</w:t>
             </w:r>
+            <w:proofErr w:type="spellEnd"/>
           </w:p>
         </w:tc>
         <w:tc>
@@ -1801,9 +4366,11 @@
             <w:tcW w:w="0" w:type="auto"/>
           </w:tcPr>
           <w:p>
+            <w:proofErr w:type="spellStart"/>
             <w:r>
               <w:t>Low</w:t>
             </w:r>
+            <w:proofErr w:type="spellEnd"/>
           </w:p>
         </w:tc>
         <w:tc>
@@ -1811,14 +4378,165 @@
             <w:tcW w:w="0" w:type="auto"/>
           </w:tcPr>
           <w:p>
-            <w:r>
-              <w:t>The robots would just not move smoothly</w:t>
-            </w:r>
-            <w:r>
-              <w:t xml:space="preserve">. If it too much, </w:t>
-            </w:r>
-            <w:r>
-              <w:t>some smoothing could be created by adding a chicken rubber around the wheels.</w:t>
+            <w:proofErr w:type="spellStart"/>
+            <w:r>
+              <w:t>The</w:t>
+            </w:r>
+            <w:proofErr w:type="spellEnd"/>
+            <w:r>
+              <w:t xml:space="preserve"> robots </w:t>
+            </w:r>
+            <w:proofErr w:type="spellStart"/>
+            <w:r>
+              <w:t>would</w:t>
+            </w:r>
+            <w:proofErr w:type="spellEnd"/>
+            <w:r>
+              <w:t xml:space="preserve"> just </w:t>
+            </w:r>
+            <w:proofErr w:type="spellStart"/>
+            <w:r>
+              <w:t>not</w:t>
+            </w:r>
+            <w:proofErr w:type="spellEnd"/>
+            <w:r>
+              <w:t xml:space="preserve"> </w:t>
+            </w:r>
+            <w:proofErr w:type="spellStart"/>
+            <w:r>
+              <w:t>move</w:t>
+            </w:r>
+            <w:proofErr w:type="spellEnd"/>
+            <w:r>
+              <w:t xml:space="preserve"> </w:t>
+            </w:r>
+            <w:proofErr w:type="spellStart"/>
+            <w:r>
+              <w:t>smoothly</w:t>
+            </w:r>
+            <w:proofErr w:type="spellEnd"/>
+            <w:r>
+              <w:t xml:space="preserve">. </w:t>
+            </w:r>
+            <w:proofErr w:type="spellStart"/>
+            <w:r>
+              <w:t>If</w:t>
+            </w:r>
+            <w:proofErr w:type="spellEnd"/>
+            <w:r>
+              <w:t xml:space="preserve"> </w:t>
+            </w:r>
+            <w:proofErr w:type="spellStart"/>
+            <w:r>
+              <w:t>it</w:t>
+            </w:r>
+            <w:proofErr w:type="spellEnd"/>
+            <w:r>
+              <w:t xml:space="preserve"> </w:t>
+            </w:r>
+            <w:proofErr w:type="spellStart"/>
+            <w:r>
+              <w:t>too</w:t>
+            </w:r>
+            <w:proofErr w:type="spellEnd"/>
+            <w:r>
+              <w:t xml:space="preserve"> </w:t>
+            </w:r>
+            <w:proofErr w:type="spellStart"/>
+            <w:r>
+              <w:t>much</w:t>
+            </w:r>
+            <w:proofErr w:type="spellEnd"/>
+            <w:r>
+              <w:t xml:space="preserve">, </w:t>
+            </w:r>
+            <w:proofErr w:type="spellStart"/>
+            <w:r>
+              <w:t>some</w:t>
+            </w:r>
+            <w:proofErr w:type="spellEnd"/>
+            <w:r>
+              <w:t xml:space="preserve"> </w:t>
+            </w:r>
+            <w:proofErr w:type="spellStart"/>
+            <w:r>
+              <w:t>smoothing</w:t>
+            </w:r>
+            <w:proofErr w:type="spellEnd"/>
+            <w:r>
+              <w:t xml:space="preserve"> </w:t>
+            </w:r>
+            <w:proofErr w:type="spellStart"/>
+            <w:r>
+              <w:t>could</w:t>
+            </w:r>
+            <w:proofErr w:type="spellEnd"/>
+            <w:r>
+              <w:t xml:space="preserve"> be </w:t>
+            </w:r>
+            <w:proofErr w:type="spellStart"/>
+            <w:r>
+              <w:t>created</w:t>
+            </w:r>
+            <w:proofErr w:type="spellEnd"/>
+            <w:r>
+              <w:t xml:space="preserve"> </w:t>
+            </w:r>
+            <w:proofErr w:type="spellStart"/>
+            <w:r>
+              <w:t>by</w:t>
+            </w:r>
+            <w:proofErr w:type="spellEnd"/>
+            <w:r>
+              <w:t xml:space="preserve"> </w:t>
+            </w:r>
+            <w:proofErr w:type="spellStart"/>
+            <w:r>
+              <w:t>adding</w:t>
+            </w:r>
+            <w:proofErr w:type="spellEnd"/>
+            <w:r>
+              <w:t xml:space="preserve"> a </w:t>
+            </w:r>
+            <w:proofErr w:type="spellStart"/>
+            <w:r>
+              <w:t>chicken</w:t>
+            </w:r>
+            <w:proofErr w:type="spellEnd"/>
+            <w:r>
+              <w:t xml:space="preserve"> </w:t>
+            </w:r>
+            <w:proofErr w:type="spellStart"/>
+            <w:r>
+              <w:t>rubber</w:t>
+            </w:r>
+            <w:proofErr w:type="spellEnd"/>
+            <w:r>
+              <w:t xml:space="preserve"> </w:t>
+            </w:r>
+            <w:proofErr w:type="spellStart"/>
+            <w:r>
+              <w:t>around</w:t>
+            </w:r>
+            <w:proofErr w:type="spellEnd"/>
+            <w:r>
+              <w:t xml:space="preserve"> </w:t>
+            </w:r>
+            <w:proofErr w:type="spellStart"/>
+            <w:r>
+              <w:t>the</w:t>
+            </w:r>
+            <w:proofErr w:type="spellEnd"/>
+            <w:r>
+              <w:t xml:space="preserve"> </w:t>
+            </w:r>
+            <w:proofErr w:type="spellStart"/>
+            <w:r>
+              <w:t>wheels</w:t>
+            </w:r>
+            <w:proofErr w:type="spellEnd"/>
+            <w:r>
+              <w:t>.</w:t>
             </w:r>
           </w:p>
         </w:tc>
@@ -1839,9 +4557,27 @@
             <w:tcW w:w="0" w:type="auto"/>
           </w:tcPr>
           <w:p>
-            <w:r>
-              <w:t>Not enough CPU/GPU power</w:t>
-            </w:r>
+            <w:proofErr w:type="spellStart"/>
+            <w:r>
+              <w:t>Not</w:t>
+            </w:r>
+            <w:proofErr w:type="spellEnd"/>
+            <w:r>
+              <w:t xml:space="preserve"> </w:t>
+            </w:r>
+            <w:proofErr w:type="spellStart"/>
+            <w:r>
+              <w:t>enough</w:t>
+            </w:r>
+            <w:proofErr w:type="spellEnd"/>
+            <w:r>
+              <w:t xml:space="preserve"> CPU/GPU </w:t>
+            </w:r>
+            <w:proofErr w:type="spellStart"/>
+            <w:r>
+              <w:t>power</w:t>
+            </w:r>
+            <w:proofErr w:type="spellEnd"/>
           </w:p>
         </w:tc>
         <w:tc>
@@ -1849,9 +4585,11 @@
             <w:tcW w:w="0" w:type="auto"/>
           </w:tcPr>
           <w:p>
+            <w:proofErr w:type="spellStart"/>
             <w:r>
               <w:t>Medium</w:t>
             </w:r>
+            <w:proofErr w:type="spellEnd"/>
           </w:p>
         </w:tc>
         <w:tc>
@@ -1859,9 +4597,11 @@
             <w:tcW w:w="0" w:type="auto"/>
           </w:tcPr>
           <w:p>
+            <w:proofErr w:type="spellStart"/>
             <w:r>
               <w:t>Medium</w:t>
             </w:r>
+            <w:proofErr w:type="spellEnd"/>
           </w:p>
         </w:tc>
         <w:tc>
@@ -1869,8 +4609,141 @@
             <w:tcW w:w="0" w:type="auto"/>
           </w:tcPr>
           <w:p>
-            <w:r>
-              <w:t>Instead of getting the desired 20fps, we would have a lower fps and probably would not be able to use it in real time.</w:t>
+            <w:proofErr w:type="spellStart"/>
+            <w:r>
+              <w:t>Instead</w:t>
+            </w:r>
+            <w:proofErr w:type="spellEnd"/>
+            <w:r>
+              <w:t xml:space="preserve"> of </w:t>
+            </w:r>
+            <w:proofErr w:type="spellStart"/>
+            <w:r>
+              <w:t>getting</w:t>
+            </w:r>
+            <w:proofErr w:type="spellEnd"/>
+            <w:r>
+              <w:t xml:space="preserve"> </w:t>
+            </w:r>
+            <w:proofErr w:type="spellStart"/>
+            <w:r>
+              <w:t>the</w:t>
+            </w:r>
+            <w:proofErr w:type="spellEnd"/>
+            <w:r>
+              <w:t xml:space="preserve"> </w:t>
+            </w:r>
+            <w:proofErr w:type="spellStart"/>
+            <w:r>
+              <w:t>desired</w:t>
+            </w:r>
+            <w:proofErr w:type="spellEnd"/>
+            <w:r>
+              <w:t xml:space="preserve"> 20fps, </w:t>
+            </w:r>
+            <w:proofErr w:type="spellStart"/>
+            <w:r>
+              <w:t>we</w:t>
+            </w:r>
+            <w:proofErr w:type="spellEnd"/>
+            <w:r>
+              <w:t xml:space="preserve"> </w:t>
+            </w:r>
+            <w:proofErr w:type="spellStart"/>
+            <w:r>
+              <w:t>would</w:t>
+            </w:r>
+            <w:proofErr w:type="spellEnd"/>
+            <w:r>
+              <w:t xml:space="preserve"> </w:t>
+            </w:r>
+            <w:proofErr w:type="spellStart"/>
+            <w:r>
+              <w:t>have</w:t>
+            </w:r>
+            <w:proofErr w:type="spellEnd"/>
+            <w:r>
+              <w:t xml:space="preserve"> a </w:t>
+            </w:r>
+            <w:proofErr w:type="spellStart"/>
+            <w:r>
+              <w:t>lower</w:t>
+            </w:r>
+            <w:proofErr w:type="spellEnd"/>
+            <w:r>
+              <w:t xml:space="preserve"> </w:t>
+            </w:r>
+            <w:proofErr w:type="spellStart"/>
+            <w:r>
+              <w:t>fps</w:t>
+            </w:r>
+            <w:proofErr w:type="spellEnd"/>
+            <w:r>
+              <w:t xml:space="preserve"> </w:t>
+            </w:r>
+            <w:proofErr w:type="spellStart"/>
+            <w:r>
+              <w:t>and</w:t>
+            </w:r>
+            <w:proofErr w:type="spellEnd"/>
+            <w:r>
+              <w:t xml:space="preserve"> </w:t>
+            </w:r>
+            <w:proofErr w:type="spellStart"/>
+            <w:r>
+              <w:t>probably</w:t>
+            </w:r>
+            <w:proofErr w:type="spellEnd"/>
+            <w:r>
+              <w:t xml:space="preserve"> </w:t>
+            </w:r>
+            <w:proofErr w:type="spellStart"/>
+            <w:r>
+              <w:t>would</w:t>
+            </w:r>
+            <w:proofErr w:type="spellEnd"/>
+            <w:r>
+              <w:t xml:space="preserve"> </w:t>
+            </w:r>
+            <w:proofErr w:type="spellStart"/>
+            <w:r>
+              <w:t>not</w:t>
+            </w:r>
+            <w:proofErr w:type="spellEnd"/>
+            <w:r>
+              <w:t xml:space="preserve"> be </w:t>
+            </w:r>
+            <w:proofErr w:type="spellStart"/>
+            <w:r>
+              <w:t>able</w:t>
+            </w:r>
+            <w:proofErr w:type="spellEnd"/>
+            <w:r>
+              <w:t xml:space="preserve"> to </w:t>
+            </w:r>
+            <w:proofErr w:type="spellStart"/>
+            <w:r>
+              <w:t>use</w:t>
+            </w:r>
+            <w:proofErr w:type="spellEnd"/>
+            <w:r>
+              <w:t xml:space="preserve"> </w:t>
+            </w:r>
+            <w:proofErr w:type="spellStart"/>
+            <w:r>
+              <w:t>it</w:t>
+            </w:r>
+            <w:proofErr w:type="spellEnd"/>
+            <w:r>
+              <w:t xml:space="preserve"> in real </w:t>
+            </w:r>
+            <w:proofErr w:type="spellStart"/>
+            <w:r>
+              <w:t>time</w:t>
+            </w:r>
+            <w:proofErr w:type="spellEnd"/>
+            <w:r>
+              <w:t>.</w:t>
             </w:r>
           </w:p>
         </w:tc>
@@ -1892,11 +4765,56 @@
             <w:tcW w:w="0" w:type="auto"/>
           </w:tcPr>
           <w:p>
-            <w:r>
-              <w:t>Not enough torque from the motors</w:t>
-            </w:r>
-            <w:r>
-              <w:t xml:space="preserve"> to move the robot</w:t>
+            <w:proofErr w:type="spellStart"/>
+            <w:r>
+              <w:t>Not</w:t>
+            </w:r>
+            <w:proofErr w:type="spellEnd"/>
+            <w:r>
+              <w:t xml:space="preserve"> </w:t>
+            </w:r>
+            <w:proofErr w:type="spellStart"/>
+            <w:r>
+              <w:t>enough</w:t>
+            </w:r>
+            <w:proofErr w:type="spellEnd"/>
+            <w:r>
+              <w:t xml:space="preserve"> </w:t>
+            </w:r>
+            <w:proofErr w:type="spellStart"/>
+            <w:r>
+              <w:t>torque</w:t>
+            </w:r>
+            <w:proofErr w:type="spellEnd"/>
+            <w:r>
+              <w:t xml:space="preserve"> from </w:t>
+            </w:r>
+            <w:proofErr w:type="spellStart"/>
+            <w:r>
+              <w:t>the</w:t>
+            </w:r>
+            <w:proofErr w:type="spellEnd"/>
+            <w:r>
+              <w:t xml:space="preserve"> motors</w:t>
+            </w:r>
+            <w:r>
+              <w:t xml:space="preserve"> to </w:t>
+            </w:r>
+            <w:proofErr w:type="spellStart"/>
+            <w:r>
+              <w:t>move</w:t>
+            </w:r>
+            <w:proofErr w:type="spellEnd"/>
+            <w:r>
+              <w:t xml:space="preserve"> </w:t>
+            </w:r>
+            <w:proofErr w:type="spellStart"/>
+            <w:r>
+              <w:t>the</w:t>
+            </w:r>
+            <w:proofErr w:type="spellEnd"/>
+            <w:r>
+              <w:t xml:space="preserve"> robot</w:t>
             </w:r>
           </w:p>
         </w:tc>
@@ -1905,9 +4823,11 @@
             <w:tcW w:w="0" w:type="auto"/>
           </w:tcPr>
           <w:p>
+            <w:proofErr w:type="spellStart"/>
             <w:r>
               <w:t>Low</w:t>
             </w:r>
+            <w:proofErr w:type="spellEnd"/>
           </w:p>
         </w:tc>
         <w:tc>
@@ -1915,9 +4835,11 @@
             <w:tcW w:w="0" w:type="auto"/>
           </w:tcPr>
           <w:p>
+            <w:proofErr w:type="spellStart"/>
             <w:r>
               <w:t>High</w:t>
             </w:r>
+            <w:proofErr w:type="spellEnd"/>
           </w:p>
         </w:tc>
         <w:tc>
@@ -1925,11 +4847,133 @@
             <w:tcW w:w="0" w:type="auto"/>
           </w:tcPr>
           <w:p>
-            <w:r>
-              <w:t>More powerful motors would be required</w:t>
-            </w:r>
-            <w:r>
-              <w:t>. Another option could be using extra gears to increase torque, but the speed would be decreased.</w:t>
+            <w:proofErr w:type="spellStart"/>
+            <w:r>
+              <w:t>More</w:t>
+            </w:r>
+            <w:proofErr w:type="spellEnd"/>
+            <w:r>
+              <w:t xml:space="preserve"> </w:t>
+            </w:r>
+            <w:proofErr w:type="spellStart"/>
+            <w:r>
+              <w:t>powerful</w:t>
+            </w:r>
+            <w:proofErr w:type="spellEnd"/>
+            <w:r>
+              <w:t xml:space="preserve"> motors </w:t>
+            </w:r>
+            <w:proofErr w:type="spellStart"/>
+            <w:r>
+              <w:t>would</w:t>
+            </w:r>
+            <w:proofErr w:type="spellEnd"/>
+            <w:r>
+              <w:t xml:space="preserve"> be </w:t>
+            </w:r>
+            <w:proofErr w:type="spellStart"/>
+            <w:r>
+              <w:t>required</w:t>
+            </w:r>
+            <w:proofErr w:type="spellEnd"/>
+            <w:r>
+              <w:t xml:space="preserve">. </w:t>
+            </w:r>
+            <w:proofErr w:type="spellStart"/>
+            <w:r>
+              <w:t>Another</w:t>
+            </w:r>
+            <w:proofErr w:type="spellEnd"/>
+            <w:r>
+              <w:t xml:space="preserve"> </w:t>
+            </w:r>
+            <w:proofErr w:type="spellStart"/>
+            <w:r>
+              <w:t>option</w:t>
+            </w:r>
+            <w:proofErr w:type="spellEnd"/>
+            <w:r>
+              <w:t xml:space="preserve"> </w:t>
+            </w:r>
+            <w:proofErr w:type="spellStart"/>
+            <w:r>
+              <w:t>could</w:t>
+            </w:r>
+            <w:proofErr w:type="spellEnd"/>
+            <w:r>
+              <w:t xml:space="preserve"> be </w:t>
+            </w:r>
+            <w:proofErr w:type="spellStart"/>
+            <w:r>
+              <w:t>using</w:t>
+            </w:r>
+            <w:proofErr w:type="spellEnd"/>
+            <w:r>
+              <w:t xml:space="preserve"> extra </w:t>
+            </w:r>
+            <w:proofErr w:type="spellStart"/>
+            <w:r>
+              <w:t>gears</w:t>
+            </w:r>
+            <w:proofErr w:type="spellEnd"/>
+            <w:r>
+              <w:t xml:space="preserve"> to </w:t>
+            </w:r>
+            <w:proofErr w:type="spellStart"/>
+            <w:r>
+              <w:t>increase</w:t>
+            </w:r>
+            <w:proofErr w:type="spellEnd"/>
+            <w:r>
+              <w:t xml:space="preserve"> </w:t>
+            </w:r>
+            <w:proofErr w:type="spellStart"/>
+            <w:r>
+              <w:t>torque</w:t>
+            </w:r>
+            <w:proofErr w:type="spellEnd"/>
+            <w:r>
+              <w:t xml:space="preserve">, </w:t>
+            </w:r>
+            <w:proofErr w:type="spellStart"/>
+            <w:r>
+              <w:t>but</w:t>
+            </w:r>
+            <w:proofErr w:type="spellEnd"/>
+            <w:r>
+              <w:t xml:space="preserve"> </w:t>
+            </w:r>
+            <w:proofErr w:type="spellStart"/>
+            <w:r>
+              <w:t>the</w:t>
+            </w:r>
+            <w:proofErr w:type="spellEnd"/>
+            <w:r>
+              <w:t xml:space="preserve"> </w:t>
+            </w:r>
+            <w:proofErr w:type="spellStart"/>
+            <w:r>
+              <w:t>speed</w:t>
+            </w:r>
+            <w:proofErr w:type="spellEnd"/>
+            <w:r>
+              <w:t xml:space="preserve"> </w:t>
+            </w:r>
+            <w:proofErr w:type="spellStart"/>
+            <w:r>
+              <w:t>would</w:t>
+            </w:r>
+            <w:proofErr w:type="spellEnd"/>
+            <w:r>
+              <w:t xml:space="preserve"> be </w:t>
+            </w:r>
+            <w:proofErr w:type="spellStart"/>
+            <w:r>
+              <w:t>decreased</w:t>
+            </w:r>
+            <w:proofErr w:type="spellEnd"/>
+            <w:r>
+              <w:t>.</w:t>
             </w:r>
           </w:p>
         </w:tc>
@@ -1950,8 +4994,69 @@
             <w:tcW w:w="0" w:type="auto"/>
           </w:tcPr>
           <w:p>
-            <w:r>
-              <w:t xml:space="preserve">Don’t know how to connect Arduino and Raspbery pi together </w:t>
+            <w:proofErr w:type="spellStart"/>
+            <w:r>
+              <w:t>Don’t</w:t>
+            </w:r>
+            <w:proofErr w:type="spellEnd"/>
+            <w:r>
+              <w:t xml:space="preserve"> </w:t>
+            </w:r>
+            <w:proofErr w:type="spellStart"/>
+            <w:r>
+              <w:t>know</w:t>
+            </w:r>
+            <w:proofErr w:type="spellEnd"/>
+            <w:r>
+              <w:t xml:space="preserve"> </w:t>
+            </w:r>
+            <w:proofErr w:type="spellStart"/>
+            <w:r>
+              <w:t>how</w:t>
+            </w:r>
+            <w:proofErr w:type="spellEnd"/>
+            <w:r>
+              <w:t xml:space="preserve"> to </w:t>
+            </w:r>
+            <w:proofErr w:type="spellStart"/>
+            <w:r>
+              <w:t>connect</w:t>
+            </w:r>
+            <w:proofErr w:type="spellEnd"/>
+            <w:r>
+              <w:t xml:space="preserve"> </w:t>
+            </w:r>
+            <w:proofErr w:type="spellStart"/>
+            <w:r>
+              <w:t>Arduino</w:t>
+            </w:r>
+            <w:proofErr w:type="spellEnd"/>
+            <w:r>
+              <w:t xml:space="preserve"> </w:t>
+            </w:r>
+            <w:proofErr w:type="spellStart"/>
+            <w:r>
+              <w:t>and</w:t>
+            </w:r>
+            <w:proofErr w:type="spellEnd"/>
+            <w:r>
+              <w:t xml:space="preserve"> </w:t>
+            </w:r>
+            <w:proofErr w:type="spellStart"/>
+            <w:r>
+              <w:t>Raspbery</w:t>
+            </w:r>
+            <w:proofErr w:type="spellEnd"/>
+            <w:r>
+              <w:t xml:space="preserve"> pi </w:t>
+            </w:r>
+            <w:proofErr w:type="spellStart"/>
+            <w:r>
+              <w:t>together</w:t>
+            </w:r>
+            <w:proofErr w:type="spellEnd"/>
+            <w:r>
+              <w:t xml:space="preserve"> </w:t>
             </w:r>
           </w:p>
         </w:tc>
@@ -1960,9 +5065,11 @@
             <w:tcW w:w="0" w:type="auto"/>
           </w:tcPr>
           <w:p>
+            <w:proofErr w:type="spellStart"/>
             <w:r>
               <w:t>High</w:t>
             </w:r>
+            <w:proofErr w:type="spellEnd"/>
           </w:p>
         </w:tc>
         <w:tc>
@@ -1970,9 +5077,11 @@
             <w:tcW w:w="0" w:type="auto"/>
           </w:tcPr>
           <w:p>
+            <w:proofErr w:type="spellStart"/>
             <w:r>
               <w:t>Low</w:t>
             </w:r>
+            <w:proofErr w:type="spellEnd"/>
           </w:p>
         </w:tc>
         <w:tc>
@@ -1980,8 +5089,189 @@
             <w:tcW w:w="0" w:type="auto"/>
           </w:tcPr>
           <w:p>
-            <w:r>
-              <w:t>We would first try to do it on a PC with a simulator following some tutorials. Once we get to understand it, we would try to do it again now with the physical components.</w:t>
+            <w:proofErr w:type="spellStart"/>
+            <w:r>
+              <w:t>We</w:t>
+            </w:r>
+            <w:proofErr w:type="spellEnd"/>
+            <w:r>
+              <w:t xml:space="preserve"> </w:t>
+            </w:r>
+            <w:proofErr w:type="spellStart"/>
+            <w:r>
+              <w:t>would</w:t>
+            </w:r>
+            <w:proofErr w:type="spellEnd"/>
+            <w:r>
+              <w:t xml:space="preserve"> </w:t>
+            </w:r>
+            <w:proofErr w:type="spellStart"/>
+            <w:r>
+              <w:t>first</w:t>
+            </w:r>
+            <w:proofErr w:type="spellEnd"/>
+            <w:r>
+              <w:t xml:space="preserve"> </w:t>
+            </w:r>
+            <w:proofErr w:type="spellStart"/>
+            <w:r>
+              <w:t>try</w:t>
+            </w:r>
+            <w:proofErr w:type="spellEnd"/>
+            <w:r>
+              <w:t xml:space="preserve"> to do </w:t>
+            </w:r>
+            <w:proofErr w:type="spellStart"/>
+            <w:r>
+              <w:t>it</w:t>
+            </w:r>
+            <w:proofErr w:type="spellEnd"/>
+            <w:r>
+              <w:t xml:space="preserve"> on a PC </w:t>
+            </w:r>
+            <w:proofErr w:type="spellStart"/>
+            <w:r>
+              <w:t>with</w:t>
+            </w:r>
+            <w:proofErr w:type="spellEnd"/>
+            <w:r>
+              <w:t xml:space="preserve"> a </w:t>
+            </w:r>
+            <w:proofErr w:type="spellStart"/>
+            <w:r>
+              <w:t>simulator</w:t>
+            </w:r>
+            <w:proofErr w:type="spellEnd"/>
+            <w:r>
+              <w:t xml:space="preserve"> </w:t>
+            </w:r>
+            <w:proofErr w:type="spellStart"/>
+            <w:r>
+              <w:t>following</w:t>
+            </w:r>
+            <w:proofErr w:type="spellEnd"/>
+            <w:r>
+              <w:t xml:space="preserve"> </w:t>
+            </w:r>
+            <w:proofErr w:type="spellStart"/>
+            <w:r>
+              <w:t>some</w:t>
+            </w:r>
+            <w:proofErr w:type="spellEnd"/>
+            <w:r>
+              <w:t xml:space="preserve"> </w:t>
+            </w:r>
+            <w:proofErr w:type="spellStart"/>
+            <w:r>
+              <w:t>tutorials</w:t>
+            </w:r>
+            <w:proofErr w:type="spellEnd"/>
+            <w:r>
+              <w:t xml:space="preserve">. </w:t>
+            </w:r>
+            <w:proofErr w:type="spellStart"/>
+            <w:r>
+              <w:t>Once</w:t>
+            </w:r>
+            <w:proofErr w:type="spellEnd"/>
+            <w:r>
+              <w:t xml:space="preserve"> </w:t>
+            </w:r>
+            <w:proofErr w:type="spellStart"/>
+            <w:r>
+              <w:t>we</w:t>
+            </w:r>
+            <w:proofErr w:type="spellEnd"/>
+            <w:r>
+              <w:t xml:space="preserve"> get to </w:t>
+            </w:r>
+            <w:proofErr w:type="spellStart"/>
+            <w:r>
+              <w:t>understand</w:t>
+            </w:r>
+            <w:proofErr w:type="spellEnd"/>
+            <w:r>
+              <w:t xml:space="preserve"> </w:t>
+            </w:r>
+            <w:proofErr w:type="spellStart"/>
+            <w:r>
+              <w:t>it</w:t>
+            </w:r>
+            <w:proofErr w:type="spellEnd"/>
+            <w:r>
+              <w:t xml:space="preserve">, </w:t>
+            </w:r>
+            <w:proofErr w:type="spellStart"/>
+            <w:r>
+              <w:t>we</w:t>
+            </w:r>
+            <w:proofErr w:type="spellEnd"/>
+            <w:r>
+              <w:t xml:space="preserve"> </w:t>
+            </w:r>
+            <w:proofErr w:type="spellStart"/>
+            <w:r>
+              <w:t>would</w:t>
+            </w:r>
+            <w:proofErr w:type="spellEnd"/>
+            <w:r>
+              <w:t xml:space="preserve"> </w:t>
+            </w:r>
+            <w:proofErr w:type="spellStart"/>
+            <w:r>
+              <w:t>try</w:t>
+            </w:r>
+            <w:proofErr w:type="spellEnd"/>
+            <w:r>
+              <w:t xml:space="preserve"> to do </w:t>
+            </w:r>
+            <w:proofErr w:type="spellStart"/>
+            <w:r>
+              <w:t>it</w:t>
+            </w:r>
+            <w:proofErr w:type="spellEnd"/>
+            <w:r>
+              <w:t xml:space="preserve"> </w:t>
+            </w:r>
+            <w:proofErr w:type="spellStart"/>
+            <w:r>
+              <w:t>again</w:t>
+            </w:r>
+            <w:proofErr w:type="spellEnd"/>
+            <w:r>
+              <w:t xml:space="preserve"> </w:t>
+            </w:r>
+            <w:proofErr w:type="spellStart"/>
+            <w:r>
+              <w:t>now</w:t>
+            </w:r>
+            <w:proofErr w:type="spellEnd"/>
+            <w:r>
+              <w:t xml:space="preserve"> </w:t>
+            </w:r>
+            <w:proofErr w:type="spellStart"/>
+            <w:r>
+              <w:t>with</w:t>
+            </w:r>
+            <w:proofErr w:type="spellEnd"/>
+            <w:r>
+              <w:t xml:space="preserve"> </w:t>
+            </w:r>
+            <w:proofErr w:type="spellStart"/>
+            <w:r>
+              <w:t>the</w:t>
+            </w:r>
+            <w:proofErr w:type="spellEnd"/>
+            <w:r>
+              <w:t xml:space="preserve"> </w:t>
+            </w:r>
+            <w:proofErr w:type="spellStart"/>
+            <w:r>
+              <w:t>physical</w:t>
+            </w:r>
+            <w:proofErr w:type="spellEnd"/>
+            <w:r>
+              <w:t xml:space="preserve"> components.</w:t>
             </w:r>
           </w:p>
         </w:tc>
@@ -2003,7 +5293,103 @@
           </w:tcPr>
           <w:p>
             <w:r>
-              <w:t>3D printed parts are not good or do not fit together with one another or the other electrical components</w:t>
+              <w:t xml:space="preserve">3D </w:t>
+            </w:r>
+            <w:proofErr w:type="spellStart"/>
+            <w:r>
+              <w:t>printed</w:t>
+            </w:r>
+            <w:proofErr w:type="spellEnd"/>
+            <w:r>
+              <w:t xml:space="preserve"> parts </w:t>
+            </w:r>
+            <w:proofErr w:type="spellStart"/>
+            <w:r>
+              <w:t>are</w:t>
+            </w:r>
+            <w:proofErr w:type="spellEnd"/>
+            <w:r>
+              <w:t xml:space="preserve"> </w:t>
+            </w:r>
+            <w:proofErr w:type="spellStart"/>
+            <w:r>
+              <w:t>not</w:t>
+            </w:r>
+            <w:proofErr w:type="spellEnd"/>
+            <w:r>
+              <w:t xml:space="preserve"> </w:t>
+            </w:r>
+            <w:proofErr w:type="spellStart"/>
+            <w:r>
+              <w:t>good</w:t>
+            </w:r>
+            <w:proofErr w:type="spellEnd"/>
+            <w:r>
+              <w:t xml:space="preserve"> or do </w:t>
+            </w:r>
+            <w:proofErr w:type="spellStart"/>
+            <w:r>
+              <w:t>not</w:t>
+            </w:r>
+            <w:proofErr w:type="spellEnd"/>
+            <w:r>
+              <w:t xml:space="preserve"> fit </w:t>
+            </w:r>
+            <w:proofErr w:type="spellStart"/>
+            <w:r>
+              <w:t>together</w:t>
+            </w:r>
+            <w:proofErr w:type="spellEnd"/>
+            <w:r>
+              <w:t xml:space="preserve"> </w:t>
+            </w:r>
+            <w:proofErr w:type="spellStart"/>
+            <w:r>
+              <w:t>with</w:t>
+            </w:r>
+            <w:proofErr w:type="spellEnd"/>
+            <w:r>
+              <w:t xml:space="preserve"> </w:t>
+            </w:r>
+            <w:proofErr w:type="spellStart"/>
+            <w:r>
+              <w:t>one</w:t>
+            </w:r>
+            <w:proofErr w:type="spellEnd"/>
+            <w:r>
+              <w:t xml:space="preserve"> </w:t>
+            </w:r>
+            <w:proofErr w:type="spellStart"/>
+            <w:r>
+              <w:t>another</w:t>
+            </w:r>
+            <w:proofErr w:type="spellEnd"/>
+            <w:r>
+              <w:t xml:space="preserve"> or </w:t>
+            </w:r>
+            <w:proofErr w:type="spellStart"/>
+            <w:r>
+              <w:t>the</w:t>
+            </w:r>
+            <w:proofErr w:type="spellEnd"/>
+            <w:r>
+              <w:t xml:space="preserve"> </w:t>
+            </w:r>
+            <w:proofErr w:type="spellStart"/>
+            <w:r>
+              <w:t>other</w:t>
+            </w:r>
+            <w:proofErr w:type="spellEnd"/>
+            <w:r>
+              <w:t xml:space="preserve"> </w:t>
+            </w:r>
+            <w:proofErr w:type="spellStart"/>
+            <w:r>
+              <w:t>electrical</w:t>
+            </w:r>
+            <w:proofErr w:type="spellEnd"/>
+            <w:r>
+              <w:t xml:space="preserve"> components</w:t>
             </w:r>
           </w:p>
         </w:tc>
@@ -2012,9 +5398,11 @@
             <w:tcW w:w="0" w:type="auto"/>
           </w:tcPr>
           <w:p>
+            <w:proofErr w:type="spellStart"/>
             <w:r>
               <w:t>High</w:t>
             </w:r>
+            <w:proofErr w:type="spellEnd"/>
           </w:p>
         </w:tc>
         <w:tc>
@@ -2022,9 +5410,11 @@
             <w:tcW w:w="0" w:type="auto"/>
           </w:tcPr>
           <w:p>
+            <w:proofErr w:type="spellStart"/>
             <w:r>
               <w:t>low</w:t>
             </w:r>
+            <w:proofErr w:type="spellEnd"/>
           </w:p>
         </w:tc>
         <w:tc>
@@ -2032,8 +5422,117 @@
             <w:tcW w:w="0" w:type="auto"/>
           </w:tcPr>
           <w:p>
-            <w:r>
-              <w:t>If the error is low, we could just file down the edges. Otherwise, some new parts would be to be printed.</w:t>
+            <w:proofErr w:type="spellStart"/>
+            <w:r>
+              <w:t>If</w:t>
+            </w:r>
+            <w:proofErr w:type="spellEnd"/>
+            <w:r>
+              <w:t xml:space="preserve"> </w:t>
+            </w:r>
+            <w:proofErr w:type="spellStart"/>
+            <w:r>
+              <w:t>the</w:t>
+            </w:r>
+            <w:proofErr w:type="spellEnd"/>
+            <w:r>
+              <w:t xml:space="preserve"> error is </w:t>
+            </w:r>
+            <w:proofErr w:type="spellStart"/>
+            <w:r>
+              <w:t>low</w:t>
+            </w:r>
+            <w:proofErr w:type="spellEnd"/>
+            <w:r>
+              <w:t xml:space="preserve">, </w:t>
+            </w:r>
+            <w:proofErr w:type="spellStart"/>
+            <w:r>
+              <w:t>we</w:t>
+            </w:r>
+            <w:proofErr w:type="spellEnd"/>
+            <w:r>
+              <w:t xml:space="preserve"> </w:t>
+            </w:r>
+            <w:proofErr w:type="spellStart"/>
+            <w:r>
+              <w:t>could</w:t>
+            </w:r>
+            <w:proofErr w:type="spellEnd"/>
+            <w:r>
+              <w:t xml:space="preserve"> just </w:t>
+            </w:r>
+            <w:proofErr w:type="spellStart"/>
+            <w:r>
+              <w:t>file</w:t>
+            </w:r>
+            <w:proofErr w:type="spellEnd"/>
+            <w:r>
+              <w:t xml:space="preserve"> </w:t>
+            </w:r>
+            <w:proofErr w:type="spellStart"/>
+            <w:r>
+              <w:t>down</w:t>
+            </w:r>
+            <w:proofErr w:type="spellEnd"/>
+            <w:r>
+              <w:t xml:space="preserve"> </w:t>
+            </w:r>
+            <w:proofErr w:type="spellStart"/>
+            <w:r>
+              <w:t>the</w:t>
+            </w:r>
+            <w:proofErr w:type="spellEnd"/>
+            <w:r>
+              <w:t xml:space="preserve"> </w:t>
+            </w:r>
+            <w:proofErr w:type="spellStart"/>
+            <w:r>
+              <w:t>edges</w:t>
+            </w:r>
+            <w:proofErr w:type="spellEnd"/>
+            <w:r>
+              <w:t xml:space="preserve">. </w:t>
+            </w:r>
+            <w:proofErr w:type="spellStart"/>
+            <w:r>
+              <w:t>Otherwise</w:t>
+            </w:r>
+            <w:proofErr w:type="spellEnd"/>
+            <w:r>
+              <w:t xml:space="preserve">, </w:t>
+            </w:r>
+            <w:proofErr w:type="spellStart"/>
+            <w:r>
+              <w:t>some</w:t>
+            </w:r>
+            <w:proofErr w:type="spellEnd"/>
+            <w:r>
+              <w:t xml:space="preserve"> </w:t>
+            </w:r>
+            <w:proofErr w:type="spellStart"/>
+            <w:r>
+              <w:t>new</w:t>
+            </w:r>
+            <w:proofErr w:type="spellEnd"/>
+            <w:r>
+              <w:t xml:space="preserve"> parts </w:t>
+            </w:r>
+            <w:proofErr w:type="spellStart"/>
+            <w:r>
+              <w:t>would</w:t>
+            </w:r>
+            <w:proofErr w:type="spellEnd"/>
+            <w:r>
+              <w:t xml:space="preserve"> be to be </w:t>
+            </w:r>
+            <w:proofErr w:type="spellStart"/>
+            <w:r>
+              <w:t>printed</w:t>
+            </w:r>
+            <w:proofErr w:type="spellEnd"/>
+            <w:r>
+              <w:t>.</w:t>
             </w:r>
           </w:p>
         </w:tc>
@@ -2066,9 +5565,11 @@
           <w:pPr>
             <w:pStyle w:val="Appendix"/>
           </w:pPr>
+          <w:proofErr w:type="spellStart"/>
           <w:r>
             <w:t>References</w:t>
           </w:r>
+          <w:proofErr w:type="spellEnd"/>
         </w:p>
         <w:sdt>
           <w:sdtPr>
@@ -2078,15 +5579,84 @@
           <w:sdtEndPr/>
           <w:sdtContent>
             <w:p>
+              <w:proofErr w:type="spellStart"/>
               <w:r>
-                <w:t>This project has been inspired by the following Internet projects:</w:t>
+                <w:t>This</w:t>
+              </w:r>
+              <w:proofErr w:type="spellEnd"/>
+              <w:r>
+                <w:t xml:space="preserve"> </w:t>
+              </w:r>
+              <w:proofErr w:type="spellStart"/>
+              <w:r>
+                <w:t>project</w:t>
+              </w:r>
+              <w:proofErr w:type="spellEnd"/>
+              <w:r>
+                <w:t xml:space="preserve"> has </w:t>
+              </w:r>
+              <w:proofErr w:type="spellStart"/>
+              <w:r>
+                <w:t>been</w:t>
+              </w:r>
+              <w:proofErr w:type="spellEnd"/>
+              <w:r>
+                <w:t xml:space="preserve"> </w:t>
+              </w:r>
+              <w:proofErr w:type="spellStart"/>
+              <w:r>
+                <w:t>inspired</w:t>
+              </w:r>
+              <w:proofErr w:type="spellEnd"/>
+              <w:r>
+                <w:t xml:space="preserve"> </w:t>
+              </w:r>
+              <w:proofErr w:type="spellStart"/>
+              <w:r>
+                <w:t>by</w:t>
+              </w:r>
+              <w:proofErr w:type="spellEnd"/>
+              <w:r>
+                <w:t xml:space="preserve"> </w:t>
+              </w:r>
+              <w:proofErr w:type="spellStart"/>
+              <w:r>
+                <w:t>the</w:t>
+              </w:r>
+              <w:proofErr w:type="spellEnd"/>
+              <w:r>
+                <w:t xml:space="preserve"> </w:t>
+              </w:r>
+              <w:proofErr w:type="spellStart"/>
+              <w:r>
+                <w:t>following</w:t>
+              </w:r>
+              <w:proofErr w:type="spellEnd"/>
+              <w:r>
+                <w:t xml:space="preserve"> Internet </w:t>
+              </w:r>
+              <w:proofErr w:type="spellStart"/>
+              <w:r>
+                <w:t>projects</w:t>
+              </w:r>
+              <w:proofErr w:type="spellEnd"/>
+              <w:r>
+                <w:t>:</w:t>
               </w:r>
             </w:p>
             <w:p>
               <w:r>
-                <w:t xml:space="preserve">URL Link 1: </w:t>
+                <w:t xml:space="preserve">URL </w:t>
               </w:r>
-              <w:hyperlink r:id="rId13" w:history="1">
+              <w:proofErr w:type="spellStart"/>
+              <w:r>
+                <w:t>Link</w:t>
+              </w:r>
+              <w:proofErr w:type="spellEnd"/>
+              <w:r>
+                <w:t xml:space="preserve"> 1: </w:t>
+              </w:r>
+              <w:hyperlink r:id="rId18" w:history="1">
                 <w:r>
                   <w:rPr>
                     <w:rStyle w:val="Hipervnculo"/>
@@ -2101,9 +5671,17 @@
                 <w:ind w:left="720" w:hanging="720"/>
               </w:pPr>
               <w:r>
-                <w:t xml:space="preserve">URL Link 2: </w:t>
+                <w:t xml:space="preserve">URL </w:t>
               </w:r>
-              <w:hyperlink r:id="rId14" w:history="1">
+              <w:proofErr w:type="spellStart"/>
+              <w:r>
+                <w:t>Link</w:t>
+              </w:r>
+              <w:proofErr w:type="spellEnd"/>
+              <w:r>
+                <w:t xml:space="preserve"> 2: </w:t>
+              </w:r>
+              <w:hyperlink r:id="rId19" w:history="1">
                 <w:r>
                   <w:rPr>
                     <w:rStyle w:val="Hipervnculo"/>
@@ -2114,12 +5692,20 @@
             </w:p>
             <w:p>
               <w:r>
-                <w:t>URL Link 3:</w:t>
+                <w:t xml:space="preserve">URL </w:t>
+              </w:r>
+              <w:proofErr w:type="spellStart"/>
+              <w:r>
+                <w:t>Link</w:t>
+              </w:r>
+              <w:proofErr w:type="spellEnd"/>
+              <w:r>
+                <w:t xml:space="preserve"> 3:</w:t>
               </w:r>
               <w:r>
                 <w:t xml:space="preserve"> </w:t>
               </w:r>
-              <w:hyperlink r:id="rId15" w:history="1">
+              <w:hyperlink r:id="rId20" w:history="1">
                 <w:r>
                   <w:rPr>
                     <w:rStyle w:val="Hipervnculo"/>
@@ -2142,10 +5728,10 @@
     </w:p>
     <w:p/>
     <w:sectPr>
-      <w:headerReference w:type="default" r:id="rId16"/>
-      <w:footerReference w:type="default" r:id="rId17"/>
-      <w:headerReference w:type="first" r:id="rId18"/>
-      <w:footerReference w:type="first" r:id="rId19"/>
+      <w:headerReference w:type="default" r:id="rId21"/>
+      <w:footerReference w:type="default" r:id="rId22"/>
+      <w:headerReference w:type="first" r:id="rId23"/>
+      <w:footerReference w:type="first" r:id="rId24"/>
       <w:pgSz w:w="12240" w:h="15840" w:code="1"/>
       <w:pgMar w:top="1440" w:right="1440" w:bottom="2160" w:left="1440" w:header="1296" w:footer="1296" w:gutter="0"/>
       <w:pgNumType w:start="1"/>
@@ -2455,10 +6041,18 @@
       <w:t>LP</w:t>
     </w:r>
     <w:r>
-      <w:t xml:space="preserve"> - Computer Engine</w:t>
+      <w:t xml:space="preserve"> - Computer </w:t>
+    </w:r>
+    <w:proofErr w:type="spellStart"/>
+    <w:r>
+      <w:t>Engine</w:t>
     </w:r>
     <w:r>
-      <w:t>ering. UAB (Barcelona) 20</w:t>
+      <w:t>ering</w:t>
+    </w:r>
+    <w:proofErr w:type="spellEnd"/>
+    <w:r>
+      <w:t>. UAB (Barcelona) 20</w:t>
     </w:r>
     <w:r>
       <w:t>2</w:t>
@@ -2500,7 +6094,14 @@
     </w:r>
     <w:r>
       <w:tab/>
-      <w:t>Sprint #</w:t>
+    </w:r>
+    <w:proofErr w:type="spellStart"/>
+    <w:r>
+      <w:t>Sprint</w:t>
+    </w:r>
+    <w:proofErr w:type="spellEnd"/>
+    <w:r>
+      <w:t xml:space="preserve"> #</w:t>
     </w:r>
     <w:r>
       <w:t>1</w:t>
@@ -2513,11 +6114,23 @@
     </w:r>
     <w:r>
       <w:tab/>
-      <w:t xml:space="preserve">Date: </w:t>
+    </w:r>
+    <w:proofErr w:type="spellStart"/>
+    <w:r>
+      <w:t>Date</w:t>
+    </w:r>
+    <w:proofErr w:type="spellEnd"/>
+    <w:r>
+      <w:t xml:space="preserve">: </w:t>
     </w:r>
     <w:r>
-      <w:t>14 April</w:t>
+      <w:t xml:space="preserve">14 </w:t>
     </w:r>
+    <w:proofErr w:type="spellStart"/>
+    <w:r>
+      <w:t>April</w:t>
+    </w:r>
+    <w:proofErr w:type="spellEnd"/>
     <w:r>
       <w:t xml:space="preserve"> 20</w:t>
     </w:r>
@@ -2986,6 +6599,9 @@
     <w:name w:val="Normal"/>
     <w:qFormat/>
     <w:rsid w:val="007204F4"/>
+    <w:rPr>
+      <w:lang w:val="ca-ES"/>
+    </w:rPr>
   </w:style>
   <w:style w:type="paragraph" w:styleId="Ttulo1">
     <w:name w:val="heading 1"/>
@@ -3879,6 +7495,7 @@
   </w:font>
   <w:font w:name="Calisto MT">
     <w:altName w:val="Calisto MT"/>
+    <w:panose1 w:val="02040603050505030304"/>
     <w:charset w:val="00"/>
     <w:family w:val="roman"/>
     <w:pitch w:val="variable"/>
@@ -3898,6 +7515,13 @@
     <w:family w:val="swiss"/>
     <w:pitch w:val="variable"/>
     <w:sig w:usb0="E1002EFF" w:usb1="C000605B" w:usb2="00000029" w:usb3="00000000" w:csb0="000101FF" w:csb1="00000000"/>
+  </w:font>
+  <w:font w:name="Cambria">
+    <w:panose1 w:val="02040503050406030204"/>
+    <w:charset w:val="00"/>
+    <w:family w:val="roman"/>
+    <w:pitch w:val="variable"/>
+    <w:sig w:usb0="E00006FF" w:usb1="420024FF" w:usb2="02000000" w:usb3="00000000" w:csb0="0000019F" w:csb1="00000000"/>
   </w:font>
   <w:font w:name="Calibri">
     <w:panose1 w:val="020F0502020204030204"/>
@@ -4009,6 +7633,7 @@
     <w:rsid w:val="00625DD1"/>
     <w:rsid w:val="00B515BD"/>
     <w:rsid w:val="00C23532"/>
+    <w:rsid w:val="00E57891"/>
     <w:rsid w:val="00E6191F"/>
   </w:rsids>
   <m:mathPr>

</xml_diff>